<commit_message>
Updating of Master Document
</commit_message>
<xml_diff>
--- a/Documents/RADMasterDocument.docx
+++ b/Documents/RADMasterDocument.docx
@@ -1,6 +1,6 @@
 
 <file path=word/document.xml><?xml version="1.0" encoding="utf-8"?>
-<w:document xmlns:wpc="http://schemas.microsoft.com/office/word/2010/wordprocessingCanvas" xmlns:cx="http://schemas.microsoft.com/office/drawing/2014/chartex" xmlns:cx1="http://schemas.microsoft.com/office/drawing/2015/9/8/chartex" xmlns:cx2="http://schemas.microsoft.com/office/drawing/2015/10/21/chartex" xmlns:cx3="http://schemas.microsoft.com/office/drawing/2016/5/9/chartex" xmlns:cx4="http://schemas.microsoft.com/office/drawing/2016/5/10/chartex" xmlns:cx5="http://schemas.microsoft.com/office/drawing/2016/5/11/chartex" xmlns:cx6="http://schemas.microsoft.com/office/drawing/2016/5/12/chartex" xmlns:cx7="http://schemas.microsoft.com/office/drawing/2016/5/13/chartex" xmlns:cx8="http://schemas.microsoft.com/office/drawing/2016/5/14/chartex" xmlns:mc="http://schemas.openxmlformats.org/markup-compatibility/2006" xmlns:aink="http://schemas.microsoft.com/office/drawing/2016/ink" xmlns:am3d="http://schemas.microsoft.com/office/drawing/2017/model3d" xmlns:o="urn:schemas-microsoft-com:office:office" xmlns:r="http://schemas.openxmlformats.org/officeDocument/2006/relationships" xmlns:m="http://schemas.openxmlformats.org/officeDocument/2006/math" xmlns:v="urn:schemas-microsoft-com:vml" xmlns:wp14="http://schemas.microsoft.com/office/word/2010/wordprocessingDrawing" xmlns:wp="http://schemas.openxmlformats.org/drawingml/2006/wordprocessingDrawing" xmlns:w10="urn:schemas-microsoft-com:office:word" xmlns:w="http://schemas.openxmlformats.org/wordprocessingml/2006/main" xmlns:w14="http://schemas.microsoft.com/office/word/2010/wordml" xmlns:w15="http://schemas.microsoft.com/office/word/2012/wordml" xmlns:w16cex="http://schemas.microsoft.com/office/word/2018/wordml/cex" xmlns:w16cid="http://schemas.microsoft.com/office/word/2016/wordml/cid" xmlns:w16="http://schemas.microsoft.com/office/word/2018/wordml" xmlns:w16sdtdh="http://schemas.microsoft.com/office/word/2020/wordml/sdtdatahash" xmlns:w16se="http://schemas.microsoft.com/office/word/2015/wordml/symex" xmlns:wpg="http://schemas.microsoft.com/office/word/2010/wordprocessingGroup" xmlns:wpi="http://schemas.microsoft.com/office/word/2010/wordprocessingInk" xmlns:wne="http://schemas.microsoft.com/office/word/2006/wordml" xmlns:wps="http://schemas.microsoft.com/office/word/2010/wordprocessingShape" mc:Ignorable="w14 w15 w16se w16cid w16 w16cex w16sdtdh wp14">
+<w:document xmlns:wpc="http://schemas.microsoft.com/office/word/2010/wordprocessingCanvas" xmlns:cx="http://schemas.microsoft.com/office/drawing/2014/chartex" xmlns:cx1="http://schemas.microsoft.com/office/drawing/2015/9/8/chartex" xmlns:mc="http://schemas.openxmlformats.org/markup-compatibility/2006" xmlns:o="urn:schemas-microsoft-com:office:office" xmlns:r="http://schemas.openxmlformats.org/officeDocument/2006/relationships" xmlns:m="http://schemas.openxmlformats.org/officeDocument/2006/math" xmlns:v="urn:schemas-microsoft-com:vml" xmlns:wp14="http://schemas.microsoft.com/office/word/2010/wordprocessingDrawing" xmlns:wp="http://schemas.openxmlformats.org/drawingml/2006/wordprocessingDrawing" xmlns:w10="urn:schemas-microsoft-com:office:word" xmlns:w="http://schemas.openxmlformats.org/wordprocessingml/2006/main" xmlns:w14="http://schemas.microsoft.com/office/word/2010/wordml" xmlns:w15="http://schemas.microsoft.com/office/word/2012/wordml" xmlns:w16se="http://schemas.microsoft.com/office/word/2015/wordml/symex" xmlns:wpg="http://schemas.microsoft.com/office/word/2010/wordprocessingGroup" xmlns:wpi="http://schemas.microsoft.com/office/word/2010/wordprocessingInk" xmlns:wne="http://schemas.microsoft.com/office/word/2006/wordml" xmlns:wps="http://schemas.microsoft.com/office/word/2010/wordprocessingShape" mc:Ignorable="w14 w15 w16se wp14">
   <w:body>
     <w:sdt>
       <w:sdtPr>
@@ -10,6 +10,7 @@
           <w:docPartUnique/>
         </w:docPartObj>
       </w:sdtPr>
+      <w:sdtEndPr/>
       <w:sdtContent>
         <w:p>
           <w:pPr>
@@ -23,7 +24,7 @@
           <w:r>
             <w:rPr>
               <w:noProof/>
-              <w:lang w:eastAsia="zh-CN"/>
+              <w:lang w:val="en-US"/>
             </w:rPr>
             <mc:AlternateContent>
               <mc:Choice Requires="wpg">
@@ -196,6 +197,7 @@
                                       <w:dataBinding w:prefixMappings="xmlns:ns0='http://purl.org/dc/elements/1.1/' xmlns:ns1='http://schemas.openxmlformats.org/package/2006/metadata/core-properties' " w:xpath="/ns1:coreProperties[1]/ns0:title[1]" w:storeItemID="{6C3C8BC8-F283-45AE-878A-BAB7291924A1}"/>
                                       <w:text/>
                                     </w:sdtPr>
+                                    <w:sdtEndPr/>
                                     <w:sdtContent>
                                       <w:r>
                                         <w:rPr>
@@ -332,11 +334,11 @@
                   </wp:anchor>
                 </w:drawing>
               </mc:Choice>
-              <mc:Fallback>
+              <mc:Fallback xmlns:w16sdtdh="http://schemas.microsoft.com/office/word/2020/wordml/sdtdatahash" xmlns:w16="http://schemas.microsoft.com/office/word/2018/wordml" xmlns:w16cid="http://schemas.microsoft.com/office/word/2016/wordml/cid" xmlns:w16cex="http://schemas.microsoft.com/office/word/2018/wordml/cex" xmlns:am3d="http://schemas.microsoft.com/office/drawing/2017/model3d" xmlns:aink="http://schemas.microsoft.com/office/drawing/2016/ink" xmlns:cx8="http://schemas.microsoft.com/office/drawing/2016/5/14/chartex" xmlns:cx7="http://schemas.microsoft.com/office/drawing/2016/5/13/chartex" xmlns:cx6="http://schemas.microsoft.com/office/drawing/2016/5/12/chartex" xmlns:cx5="http://schemas.microsoft.com/office/drawing/2016/5/11/chartex" xmlns:cx4="http://schemas.microsoft.com/office/drawing/2016/5/10/chartex" xmlns:cx3="http://schemas.microsoft.com/office/drawing/2016/5/9/chartex" xmlns:cx2="http://schemas.microsoft.com/office/drawing/2015/10/21/chartex">
                 <w:pict>
-                  <v:group w14:anchorId="0B9023BB" id="Group 125" o:spid="_x0000_s1026" style="position:absolute;left:0;text-align:left;margin-left:0;margin-top:0;width:540pt;height:556.55pt;z-index:-251657216;mso-width-percent:1154;mso-height-percent:670;mso-top-percent:45;mso-position-horizontal:center;mso-position-horizontal-relative:margin;mso-position-vertical-relative:page;mso-width-percent:1154;mso-height-percent:670;mso-top-percent:45;mso-width-relative:margin" coordsize="55613,54044" o:gfxdata="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">
+                  <v:group w14:anchorId="0B9023BB" id="Group 125" o:spid="_x0000_s1026" style="position:absolute;left:0;text-align:left;margin-left:0;margin-top:0;width:540pt;height:556.55pt;z-index:-251657216;mso-width-percent:1154;mso-height-percent:670;mso-top-percent:45;mso-position-horizontal:center;mso-position-horizontal-relative:margin;mso-position-vertical-relative:page;mso-width-percent:1154;mso-height-percent:670;mso-top-percent:45;mso-width-relative:margin" coordsize="55613,54044" o:gfxdata="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">
                     <o:lock v:ext="edit" aspectratio="t"/>
-                    <v:shape id="Freeform 10" o:spid="_x0000_s1027" style="position:absolute;width:55575;height:54044;visibility:visible;mso-wrap-style:square;v-text-anchor:bottom" coordsize="720,700" o:spt="100" o:gfxdata="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" adj="-11796480,,5400" path="m,c,644,,644,,644v23,6,62,14,113,21c250,685,476,700,720,644v,-27,,-27,,-27c720,,720,,720,,,,,,,e" fillcolor="#4d5f78 [2994]" stroked="f">
+                    <v:shape id="Freeform 10" o:spid="_x0000_s1027" style="position:absolute;width:55575;height:54044;visibility:visible;mso-wrap-style:square;v-text-anchor:bottom" coordsize="720,700" o:spt="100" o:gfxdata="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" adj="-11796480,,5400" path="m,c,644,,644,,644v23,6,62,14,113,21c250,685,476,700,720,644v,-27,,-27,,-27c720,,720,,720,,,,,,,e" fillcolor="#4d5f78 [2994]" stroked="f">
                       <v:fill color2="#2a3442 [2018]" rotate="t" colors="0 #5d6d85;.5 #485972;1 #334258" focus="100%" type="gradient">
                         <o:fill v:ext="view" type="gradientUnscaled"/>
                       </v:fill>
@@ -381,7 +383,7 @@
                         </w:txbxContent>
                       </v:textbox>
                     </v:shape>
-                    <v:shape id="Freeform 11" o:spid="_x0000_s1028" style="position:absolute;left:8763;top:47697;width:46850;height:5099;visibility:visible;mso-wrap-style:square;v-text-anchor:bottom" coordsize="607,66" o:gfxdata="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" path="m607,c450,44,300,57,176,57,109,57,49,53,,48,66,58,152,66,251,66,358,66,480,56,607,27,607,,607,,607,e" fillcolor="white [3212]" stroked="f">
+                    <v:shape id="Freeform 11" o:spid="_x0000_s1028" style="position:absolute;left:8763;top:47697;width:46850;height:5099;visibility:visible;mso-wrap-style:square;v-text-anchor:bottom" coordsize="607,66" o:gfxdata="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" path="m607,c450,44,300,57,176,57,109,57,49,53,,48,66,58,152,66,251,66,358,66,480,56,607,27,607,,607,,607,e" fillcolor="white [3212]" stroked="f">
                       <v:fill opacity="19789f"/>
                       <v:path arrowok="t" o:connecttype="custom" o:connectlocs="4685030,0;1358427,440373;0,370840;1937302,509905;4685030,208598;4685030,0" o:connectangles="0,0,0,0,0,0"/>
                     </v:shape>
@@ -394,7 +396,7 @@
           <w:r>
             <w:rPr>
               <w:noProof/>
-              <w:lang w:eastAsia="zh-CN"/>
+              <w:lang w:val="en-US"/>
             </w:rPr>
             <mc:AlternateContent>
               <mc:Choice Requires="wps">
@@ -469,6 +471,7 @@
                                   <w:dataBinding w:prefixMappings="xmlns:ns0='http://purl.org/dc/elements/1.1/' xmlns:ns1='http://schemas.openxmlformats.org/package/2006/metadata/core-properties' " w:xpath="/ns1:coreProperties[1]/ns0:subject[1]" w:storeItemID="{6C3C8BC8-F283-45AE-878A-BAB7291924A1}"/>
                                   <w:text/>
                                 </w:sdtPr>
+                                <w:sdtEndPr/>
                                 <w:sdtContent>
                                   <w:p>
                                     <w:pPr>
@@ -507,6 +510,7 @@
                                   <w:dataBinding w:prefixMappings="xmlns:ns0='http://purl.org/dc/elements/1.1/' xmlns:ns1='http://schemas.openxmlformats.org/package/2006/metadata/core-properties' " w:xpath="/ns1:coreProperties[1]/ns0:creator[1]" w:storeItemID="{6C3C8BC8-F283-45AE-878A-BAB7291924A1}"/>
                                   <w:text/>
                                 </w:sdtPr>
+                                <w:sdtEndPr/>
                                 <w:sdtContent>
                                   <w:p>
                                     <w:pPr>
@@ -560,13 +564,13 @@
                   </wp:anchor>
                 </w:drawing>
               </mc:Choice>
-              <mc:Fallback>
+              <mc:Fallback xmlns:w16sdtdh="http://schemas.microsoft.com/office/word/2020/wordml/sdtdatahash" xmlns:w16="http://schemas.microsoft.com/office/word/2018/wordml" xmlns:w16cid="http://schemas.microsoft.com/office/word/2016/wordml/cid" xmlns:w16cex="http://schemas.microsoft.com/office/word/2018/wordml/cex" xmlns:am3d="http://schemas.microsoft.com/office/drawing/2017/model3d" xmlns:aink="http://schemas.microsoft.com/office/drawing/2016/ink" xmlns:cx8="http://schemas.microsoft.com/office/drawing/2016/5/14/chartex" xmlns:cx7="http://schemas.microsoft.com/office/drawing/2016/5/13/chartex" xmlns:cx6="http://schemas.microsoft.com/office/drawing/2016/5/12/chartex" xmlns:cx5="http://schemas.microsoft.com/office/drawing/2016/5/11/chartex" xmlns:cx4="http://schemas.microsoft.com/office/drawing/2016/5/10/chartex" xmlns:cx3="http://schemas.microsoft.com/office/drawing/2016/5/9/chartex" xmlns:cx2="http://schemas.microsoft.com/office/drawing/2015/10/21/chartex">
                 <w:pict>
                   <v:shapetype w14:anchorId="2C0D8D1E" id="_x0000_t202" coordsize="21600,21600" o:spt="202" path="m,l,21600r21600,l21600,xe">
                     <v:stroke joinstyle="miter"/>
                     <v:path gradientshapeok="t" o:connecttype="rect"/>
                   </v:shapetype>
-                  <v:shape id="Text Box 129" o:spid="_x0000_s1029" type="#_x0000_t202" style="position:absolute;left:0;text-align:left;margin-left:0;margin-top:0;width:453pt;height:38.15pt;z-index:251661312;visibility:visible;mso-wrap-style:square;mso-width-percent:1154;mso-height-percent:0;mso-top-percent:790;mso-wrap-distance-left:9pt;mso-wrap-distance-top:0;mso-wrap-distance-right:9pt;mso-wrap-distance-bottom:0;mso-position-horizontal:center;mso-position-horizontal-relative:page;mso-position-vertical-relative:page;mso-width-percent:1154;mso-height-percent:0;mso-top-percent:790;mso-width-relative:margin;mso-height-relative:margin;v-text-anchor:top" o:gfxdata="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" filled="f" stroked="f" strokeweight=".5pt">
+                  <v:shape id="Text Box 129" o:spid="_x0000_s1029" type="#_x0000_t202" style="position:absolute;left:0;text-align:left;margin-left:0;margin-top:0;width:453pt;height:38.15pt;z-index:251661312;visibility:visible;mso-wrap-style:square;mso-width-percent:1154;mso-height-percent:0;mso-top-percent:790;mso-wrap-distance-left:9pt;mso-wrap-distance-top:0;mso-wrap-distance-right:9pt;mso-wrap-distance-bottom:0;mso-position-horizontal:center;mso-position-horizontal-relative:page;mso-position-vertical-relative:page;mso-width-percent:1154;mso-height-percent:0;mso-top-percent:790;mso-width-relative:margin;mso-height-relative:margin;v-text-anchor:top" o:gfxdata="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" filled="f" stroked="f" strokeweight=".5pt">
                     <v:textbox style="mso-fit-shape-to-text:t" inset="1in,0,86.4pt,0">
                       <w:txbxContent>
                         <w:sdt>
@@ -665,7 +669,7 @@
           <w:r>
             <w:rPr>
               <w:noProof/>
-              <w:lang w:eastAsia="zh-CN"/>
+              <w:lang w:val="en-US"/>
             </w:rPr>
             <mc:AlternateContent>
               <mc:Choice Requires="wps">
@@ -748,6 +752,7 @@
                                     <w:calendar w:val="gregorian"/>
                                   </w:date>
                                 </w:sdtPr>
+                                <w:sdtEndPr/>
                                 <w:sdtContent>
                                   <w:p>
                                     <w:pPr>
@@ -790,9 +795,9 @@
                   </wp:anchor>
                 </w:drawing>
               </mc:Choice>
-              <mc:Fallback>
+              <mc:Fallback xmlns:w16sdtdh="http://schemas.microsoft.com/office/word/2020/wordml/sdtdatahash" xmlns:w16="http://schemas.microsoft.com/office/word/2018/wordml" xmlns:w16cid="http://schemas.microsoft.com/office/word/2016/wordml/cid" xmlns:w16cex="http://schemas.microsoft.com/office/word/2018/wordml/cex" xmlns:am3d="http://schemas.microsoft.com/office/drawing/2017/model3d" xmlns:aink="http://schemas.microsoft.com/office/drawing/2016/ink" xmlns:cx8="http://schemas.microsoft.com/office/drawing/2016/5/14/chartex" xmlns:cx7="http://schemas.microsoft.com/office/drawing/2016/5/13/chartex" xmlns:cx6="http://schemas.microsoft.com/office/drawing/2016/5/12/chartex" xmlns:cx5="http://schemas.microsoft.com/office/drawing/2016/5/11/chartex" xmlns:cx4="http://schemas.microsoft.com/office/drawing/2016/5/10/chartex" xmlns:cx3="http://schemas.microsoft.com/office/drawing/2016/5/9/chartex" xmlns:cx2="http://schemas.microsoft.com/office/drawing/2015/10/21/chartex">
                 <w:pict>
-                  <v:rect w14:anchorId="4CC48288" id="Rectangle 130" o:spid="_x0000_s1030" style="position:absolute;left:0;text-align:left;margin-left:-4.4pt;margin-top:0;width:46.8pt;height:77.75pt;z-index:251660288;visibility:visible;mso-wrap-style:square;mso-width-percent:76;mso-height-percent:98;mso-top-percent:23;mso-wrap-distance-left:9pt;mso-wrap-distance-top:0;mso-wrap-distance-right:9pt;mso-wrap-distance-bottom:0;mso-position-horizontal:right;mso-position-horizontal-relative:margin;mso-position-vertical-relative:page;mso-width-percent:76;mso-height-percent:98;mso-top-percent:23;mso-width-relative:page;mso-height-relative:page;v-text-anchor:bottom" o:gfxdata="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" fillcolor="#4472c4 [3204]" stroked="f" strokeweight="1pt">
+                  <v:rect w14:anchorId="4CC48288" id="Rectangle 130" o:spid="_x0000_s1030" style="position:absolute;left:0;text-align:left;margin-left:-4.4pt;margin-top:0;width:46.8pt;height:77.75pt;z-index:251660288;visibility:visible;mso-wrap-style:square;mso-width-percent:76;mso-height-percent:98;mso-top-percent:23;mso-wrap-distance-left:9pt;mso-wrap-distance-top:0;mso-wrap-distance-right:9pt;mso-wrap-distance-bottom:0;mso-position-horizontal:right;mso-position-horizontal-relative:margin;mso-position-vertical-relative:page;mso-width-percent:76;mso-height-percent:98;mso-top-percent:23;mso-width-relative:page;mso-height-relative:page;v-text-anchor:bottom" o:gfxdata="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" fillcolor="#4472c4 [3204]" stroked="f" strokeweight="1pt">
                     <o:lock v:ext="edit" aspectratio="t"/>
                     <v:textbox inset="3.6pt,,3.6pt">
                       <w:txbxContent>
@@ -853,6 +858,12 @@
     <w:sdt>
       <w:sdtPr>
         <w:rPr>
+          <w:rFonts w:asciiTheme="minorHAnsi" w:eastAsiaTheme="minorHAnsi" w:hAnsiTheme="minorHAnsi" w:cstheme="minorBidi"/>
+          <w:b w:val="0"/>
+          <w:bCs w:val="0"/>
+          <w:color w:val="auto"/>
+          <w:sz w:val="24"/>
+          <w:szCs w:val="24"/>
           <w:lang w:val="en-AU"/>
         </w:rPr>
         <w:id w:val="-914397296"/>
@@ -863,11 +874,7 @@
       </w:sdtPr>
       <w:sdtEndPr>
         <w:rPr>
-          <w:rFonts w:asciiTheme="minorHAnsi" w:eastAsiaTheme="minorHAnsi" w:hAnsiTheme="minorHAnsi" w:cstheme="minorBidi"/>
           <w:noProof/>
-          <w:color w:val="auto"/>
-          <w:sz w:val="24"/>
-          <w:szCs w:val="24"/>
         </w:rPr>
       </w:sdtEndPr>
       <w:sdtContent>
@@ -3673,15 +3680,7 @@
         <w:t>Functionality testing</w:t>
       </w:r>
       <w:r>
-        <w:t xml:space="preserve"> – this kind of testing determines </w:t>
-      </w:r>
-      <w:proofErr w:type="gramStart"/>
-      <w:r>
-        <w:t>whether or not</w:t>
-      </w:r>
-      <w:proofErr w:type="gramEnd"/>
-      <w:r>
-        <w:t xml:space="preserve"> the website actually achieves what it sets out to do, questions to be asked are such like, do the all the links function as expected? Do all the pages show the required content? This type of testing will also include Forms testing to ensure all the required forms function as expected with required inputs or inputs as required and to ensure that no erroneous data can be entered into forms as much as possible. Included also is navigation testing to ensure that all navigation tools function as expected and help the user around in a clear and user-friendly manner.</w:t>
+        <w:t xml:space="preserve"> – this kind of testing determines whether or not the website actually achieves what it sets out to do, questions to be asked are such like, do the all the links function as expected? Do all the pages show the required content? This type of testing will also include Forms testing to ensure all the required forms function as expected with required inputs or inputs as required and to ensure that no erroneous data can be entered into forms as much as possible. Included also is navigation testing to ensure that all navigation tools function as expected and help the user around in a clear and user-friendly manner.</w:t>
       </w:r>
     </w:p>
     <w:p>
@@ -3741,15 +3740,7 @@
         <w:t>Printing compatibility</w:t>
       </w:r>
       <w:r>
-        <w:t xml:space="preserve"> – this kind of testing in an age of green initiatives could be considered a waste of time as people are attempting to minimise the amount of printing they are doing, however, ensuring your pages print correctly and look nice when printed, will minimise environmental impacts if users are to </w:t>
-      </w:r>
-      <w:proofErr w:type="gramStart"/>
-      <w:r>
-        <w:t>actually print</w:t>
-      </w:r>
-      <w:proofErr w:type="gramEnd"/>
-      <w:r>
-        <w:t xml:space="preserve"> your page. This means you could be saving excess paper from being wasted as the layout of your page prints poorly.</w:t>
+        <w:t xml:space="preserve"> – this kind of testing in an age of green initiatives could be considered a waste of time as people are attempting to minimise the amount of printing they are doing, however, ensuring your pages print correctly and look nice when printed, will minimise environmental impacts if users are to actually print your page. This means you could be saving excess paper from being wasted as the layout of your page prints poorly.</w:t>
       </w:r>
     </w:p>
     <w:p>
@@ -4211,15 +4202,7 @@
         <w:t xml:space="preserve"> </w:t>
       </w:r>
       <w:r>
-        <w:t xml:space="preserve">Sprint reviews ensure that the delivered features are </w:t>
-      </w:r>
-      <w:proofErr w:type="gramStart"/>
-      <w:r>
-        <w:t>reviewed</w:t>
-      </w:r>
-      <w:proofErr w:type="gramEnd"/>
-      <w:r>
-        <w:t xml:space="preserve"> and that feedback is shared across the team.</w:t>
+        <w:t>Sprint reviews ensure that the delivered features are reviewed and that feedback is shared across the team.</w:t>
       </w:r>
       <w:r>
         <w:t xml:space="preserve"> </w:t>
@@ -4264,6 +4247,7 @@
       <w:r>
         <w:rPr>
           <w:noProof/>
+          <w:lang w:val="en-US"/>
         </w:rPr>
         <w:drawing>
           <wp:inline distT="0" distB="0" distL="0" distR="0" wp14:anchorId="747195DD" wp14:editId="448F28B6">
@@ -5073,85 +5057,57 @@
         <w:rPr>
           <w:lang w:val="en-US"/>
         </w:rPr>
-        <w:t xml:space="preserve">Adaptive web design practice requires the developers to create multiple versions of webpages that better fit on every different </w:t>
-      </w:r>
-      <w:proofErr w:type="gramStart"/>
+        <w:t>Adaptive web design practice requires the developers to create multiple versions of webpages that better fit on every different devices, which means the developers need to create one .</w:t>
+      </w:r>
+      <w:proofErr w:type="spellStart"/>
       <w:r>
         <w:rPr>
           <w:lang w:val="en-US"/>
         </w:rPr>
-        <w:t>devices</w:t>
-      </w:r>
-      <w:proofErr w:type="gramEnd"/>
+        <w:t>css</w:t>
+      </w:r>
+      <w:proofErr w:type="spellEnd"/>
       <w:r>
         <w:rPr>
           <w:lang w:val="en-US"/>
         </w:rPr>
-        <w:t>, which means the developers need to create one .</w:t>
-      </w:r>
-      <w:proofErr w:type="spellStart"/>
-      <w:r>
+        <w:t xml:space="preserve"> file for each device.</w:t>
+      </w:r>
+    </w:p>
+    <w:p>
+      <w:pPr>
         <w:rPr>
           <w:lang w:val="en-US"/>
         </w:rPr>
-        <w:t>css</w:t>
-      </w:r>
-      <w:proofErr w:type="spellEnd"/>
-      <w:r>
+      </w:pPr>
+    </w:p>
+    <w:p>
+      <w:pPr>
+        <w:pStyle w:val="Heading3"/>
         <w:rPr>
           <w:lang w:val="en-US"/>
         </w:rPr>
-        <w:t xml:space="preserve"> file for each device.</w:t>
-      </w:r>
-    </w:p>
-    <w:p>
-      <w:pPr>
+      </w:pPr>
+      <w:bookmarkStart w:id="29" w:name="_Toc87185260"/>
+      <w:r>
         <w:rPr>
           <w:lang w:val="en-US"/>
         </w:rPr>
-      </w:pPr>
-    </w:p>
-    <w:p>
-      <w:pPr>
-        <w:pStyle w:val="Heading3"/>
+        <w:t>Responsive</w:t>
+      </w:r>
+      <w:bookmarkEnd w:id="29"/>
+    </w:p>
+    <w:p>
+      <w:pPr>
         <w:rPr>
           <w:lang w:val="en-US"/>
         </w:rPr>
       </w:pPr>
-      <w:bookmarkStart w:id="29" w:name="_Toc87185260"/>
       <w:r>
         <w:rPr>
           <w:lang w:val="en-US"/>
         </w:rPr>
-        <w:t>Responsive</w:t>
-      </w:r>
-      <w:bookmarkEnd w:id="29"/>
-    </w:p>
-    <w:p>
-      <w:pPr>
-        <w:rPr>
-          <w:lang w:val="en-US"/>
-        </w:rPr>
-      </w:pPr>
-      <w:r>
-        <w:rPr>
-          <w:lang w:val="en-US"/>
-        </w:rPr>
-        <w:t xml:space="preserve">Responsive web design practice delivers content to the users by auto-adopting the screen sizes of the </w:t>
-      </w:r>
-      <w:proofErr w:type="gramStart"/>
-      <w:r>
-        <w:rPr>
-          <w:lang w:val="en-US"/>
-        </w:rPr>
-        <w:t>devices, and</w:t>
-      </w:r>
-      <w:proofErr w:type="gramEnd"/>
-      <w:r>
-        <w:rPr>
-          <w:lang w:val="en-US"/>
-        </w:rPr>
-        <w:t xml:space="preserve"> provide the best user experience by minimizing the resizing, panning and scrolling with the use of fluid grid layout.</w:t>
+        <w:t>Responsive web design practice delivers content to the users by auto-adopting the screen sizes of the devices, and provide the best user experience by minimizing the resizing, panning and scrolling with the use of fluid grid layout.</w:t>
       </w:r>
     </w:p>
     <w:p>
@@ -5195,6 +5151,7 @@
           <w:p>
             <w:pPr>
               <w:pStyle w:val="Heading4"/>
+              <w:outlineLvl w:val="3"/>
               <w:rPr>
                 <w:lang w:val="en-US"/>
               </w:rPr>
@@ -5214,6 +5171,7 @@
           <w:p>
             <w:pPr>
               <w:pStyle w:val="Heading4"/>
+              <w:outlineLvl w:val="3"/>
               <w:rPr>
                 <w:lang w:val="en-US"/>
               </w:rPr>
@@ -5324,21 +5282,7 @@
               <w:rPr>
                 <w:lang w:val="en-US"/>
               </w:rPr>
-              <w:t xml:space="preserve">Multiple </w:t>
-            </w:r>
-            <w:proofErr w:type="gramStart"/>
-            <w:r>
-              <w:rPr>
-                <w:lang w:val="en-US"/>
-              </w:rPr>
-              <w:t>version</w:t>
-            </w:r>
-            <w:proofErr w:type="gramEnd"/>
-            <w:r>
-              <w:rPr>
-                <w:lang w:val="en-US"/>
-              </w:rPr>
-              <w:t xml:space="preserve"> .</w:t>
+              <w:t>Multiple version .</w:t>
             </w:r>
             <w:proofErr w:type="spellStart"/>
             <w:r>
@@ -5589,20 +5533,11 @@
           <w:b/>
           <w:bCs/>
         </w:rPr>
-        <w:t xml:space="preserve">increases the amount of time and money </w:t>
-      </w:r>
-      <w:proofErr w:type="gramStart"/>
-      <w:r>
-        <w:rPr>
-          <w:b/>
-          <w:bCs/>
-        </w:rPr>
-        <w:t>required</w:t>
+        <w:t>increases the amount of time and money required</w:t>
       </w:r>
       <w:r>
         <w:t>.</w:t>
       </w:r>
-      <w:proofErr w:type="gramEnd"/>
     </w:p>
     <w:p>
       <w:pPr>
@@ -5662,6 +5597,7 @@
       <w:r>
         <w:rPr>
           <w:noProof/>
+          <w:lang w:val="en-US"/>
         </w:rPr>
         <w:drawing>
           <wp:inline distT="0" distB="0" distL="0" distR="0" wp14:anchorId="22FD9BD5" wp14:editId="25C3D67B">
@@ -5731,6 +5667,7 @@
       <w:r>
         <w:rPr>
           <w:noProof/>
+          <w:lang w:val="en-US"/>
         </w:rPr>
         <w:drawing>
           <wp:inline distT="0" distB="0" distL="0" distR="0" wp14:anchorId="663A3B2E" wp14:editId="7726A165">
@@ -5791,6 +5728,7 @@
       <w:r>
         <w:rPr>
           <w:noProof/>
+          <w:lang w:val="en-US"/>
         </w:rPr>
         <w:drawing>
           <wp:inline distT="0" distB="0" distL="0" distR="0" wp14:anchorId="4C6D3C2E" wp14:editId="4FBD12AF">
@@ -5843,22 +5781,15 @@
     </w:p>
     <w:p/>
     <w:p>
-      <w:pPr>
-        <w:rPr>
-          <w:rFonts w:asciiTheme="majorHAnsi" w:eastAsiaTheme="majorEastAsia" w:hAnsiTheme="majorHAnsi" w:cstheme="majorBidi"/>
-          <w:color w:val="2F5496" w:themeColor="accent1" w:themeShade="BF"/>
-          <w:sz w:val="32"/>
-          <w:szCs w:val="32"/>
-        </w:rPr>
-      </w:pPr>
       <w:r>
         <w:rPr>
           <w:noProof/>
+          <w:lang w:val="en-US"/>
         </w:rPr>
         <w:drawing>
-          <wp:inline distT="0" distB="0" distL="0" distR="0" wp14:anchorId="35B4AA32" wp14:editId="5FBD0C00">
+          <wp:inline distT="0" distB="0" distL="0" distR="0" wp14:anchorId="714D5BAA" wp14:editId="67F2279E">
             <wp:extent cx="5731510" cy="3291840"/>
-            <wp:effectExtent l="0" t="0" r="0" b="0"/>
+            <wp:effectExtent l="0" t="0" r="2540" b="3810"/>
             <wp:docPr id="10" name="Picture 10" descr="A screenshot of a computer&#10;&#10;Description automatically generated"/>
             <wp:cNvGraphicFramePr>
               <a:graphicFrameLocks xmlns:a="http://schemas.openxmlformats.org/drawingml/2006/main" noChangeAspect="1"/>
@@ -5897,20 +5828,251 @@
           </wp:inline>
         </w:drawing>
       </w:r>
+    </w:p>
+    <w:p>
+      <w:pPr>
+        <w:rPr>
+          <w:rFonts w:asciiTheme="majorHAnsi" w:eastAsiaTheme="majorEastAsia" w:hAnsiTheme="majorHAnsi" w:cstheme="majorBidi"/>
+          <w:color w:val="2F5496" w:themeColor="accent1" w:themeShade="BF"/>
+          <w:sz w:val="26"/>
+          <w:szCs w:val="26"/>
+        </w:rPr>
+      </w:pPr>
       <w:r>
         <w:br w:type="page"/>
       </w:r>
     </w:p>
     <w:p>
       <w:pPr>
+        <w:pStyle w:val="Heading2"/>
+      </w:pPr>
+      <w:r>
+        <w:lastRenderedPageBreak/>
+        <w:t>Code Validation</w:t>
+      </w:r>
+    </w:p>
+    <w:p>
+      <w:proofErr w:type="spellStart"/>
+      <w:r>
+        <w:t>index.php</w:t>
+      </w:r>
+      <w:proofErr w:type="spellEnd"/>
+    </w:p>
+    <w:p/>
+    <w:p>
+      <w:r>
+        <w:drawing>
+          <wp:inline distT="0" distB="0" distL="0" distR="0" wp14:anchorId="74103093" wp14:editId="0F3DB583">
+            <wp:extent cx="5731510" cy="2910205"/>
+            <wp:effectExtent l="0" t="0" r="2540" b="4445"/>
+            <wp:docPr id="6" name="Picture 6"/>
+            <wp:cNvGraphicFramePr>
+              <a:graphicFrameLocks xmlns:a="http://schemas.openxmlformats.org/drawingml/2006/main" noChangeAspect="1"/>
+            </wp:cNvGraphicFramePr>
+            <a:graphic xmlns:a="http://schemas.openxmlformats.org/drawingml/2006/main">
+              <a:graphicData uri="http://schemas.openxmlformats.org/drawingml/2006/picture">
+                <pic:pic xmlns:pic="http://schemas.openxmlformats.org/drawingml/2006/picture">
+                  <pic:nvPicPr>
+                    <pic:cNvPr id="1" name=""/>
+                    <pic:cNvPicPr/>
+                  </pic:nvPicPr>
+                  <pic:blipFill>
+                    <a:blip r:embed="rId14"/>
+                    <a:stretch>
+                      <a:fillRect/>
+                    </a:stretch>
+                  </pic:blipFill>
+                  <pic:spPr>
+                    <a:xfrm>
+                      <a:off x="0" y="0"/>
+                      <a:ext cx="5731510" cy="2910205"/>
+                    </a:xfrm>
+                    <a:prstGeom prst="rect">
+                      <a:avLst/>
+                    </a:prstGeom>
+                  </pic:spPr>
+                </pic:pic>
+              </a:graphicData>
+            </a:graphic>
+          </wp:inline>
+        </w:drawing>
+      </w:r>
+    </w:p>
+    <w:p/>
+    <w:p/>
+    <w:p>
+      <w:proofErr w:type="spellStart"/>
+      <w:r>
+        <w:t>bargraph.php</w:t>
+      </w:r>
+      <w:proofErr w:type="spellEnd"/>
+    </w:p>
+    <w:p/>
+    <w:p>
+      <w:r>
+        <w:drawing>
+          <wp:inline distT="0" distB="0" distL="0" distR="0" wp14:anchorId="5D930969" wp14:editId="1DA556C4">
+            <wp:extent cx="5731510" cy="3434080"/>
+            <wp:effectExtent l="0" t="0" r="2540" b="0"/>
+            <wp:docPr id="3" name="Picture 3"/>
+            <wp:cNvGraphicFramePr>
+              <a:graphicFrameLocks xmlns:a="http://schemas.openxmlformats.org/drawingml/2006/main" noChangeAspect="1"/>
+            </wp:cNvGraphicFramePr>
+            <a:graphic xmlns:a="http://schemas.openxmlformats.org/drawingml/2006/main">
+              <a:graphicData uri="http://schemas.openxmlformats.org/drawingml/2006/picture">
+                <pic:pic xmlns:pic="http://schemas.openxmlformats.org/drawingml/2006/picture">
+                  <pic:nvPicPr>
+                    <pic:cNvPr id="1" name=""/>
+                    <pic:cNvPicPr/>
+                  </pic:nvPicPr>
+                  <pic:blipFill>
+                    <a:blip r:embed="rId15"/>
+                    <a:stretch>
+                      <a:fillRect/>
+                    </a:stretch>
+                  </pic:blipFill>
+                  <pic:spPr>
+                    <a:xfrm>
+                      <a:off x="0" y="0"/>
+                      <a:ext cx="5731510" cy="3434080"/>
+                    </a:xfrm>
+                    <a:prstGeom prst="rect">
+                      <a:avLst/>
+                    </a:prstGeom>
+                  </pic:spPr>
+                </pic:pic>
+              </a:graphicData>
+            </a:graphic>
+          </wp:inline>
+        </w:drawing>
+      </w:r>
+    </w:p>
+    <w:p/>
+    <w:p>
+      <w:r>
+        <w:br w:type="page"/>
+      </w:r>
+    </w:p>
+    <w:p>
+      <w:proofErr w:type="spellStart"/>
+      <w:r>
+        <w:lastRenderedPageBreak/>
+        <w:t>connect.php</w:t>
+      </w:r>
+      <w:proofErr w:type="spellEnd"/>
+    </w:p>
+    <w:p/>
+    <w:p>
+      <w:r>
+        <w:drawing>
+          <wp:inline distT="0" distB="0" distL="0" distR="0" wp14:anchorId="49DCF237" wp14:editId="38024C8E">
+            <wp:extent cx="5731510" cy="3557270"/>
+            <wp:effectExtent l="0" t="0" r="2540" b="5080"/>
+            <wp:docPr id="4" name="Picture 4"/>
+            <wp:cNvGraphicFramePr>
+              <a:graphicFrameLocks xmlns:a="http://schemas.openxmlformats.org/drawingml/2006/main" noChangeAspect="1"/>
+            </wp:cNvGraphicFramePr>
+            <a:graphic xmlns:a="http://schemas.openxmlformats.org/drawingml/2006/main">
+              <a:graphicData uri="http://schemas.openxmlformats.org/drawingml/2006/picture">
+                <pic:pic xmlns:pic="http://schemas.openxmlformats.org/drawingml/2006/picture">
+                  <pic:nvPicPr>
+                    <pic:cNvPr id="1" name=""/>
+                    <pic:cNvPicPr/>
+                  </pic:nvPicPr>
+                  <pic:blipFill>
+                    <a:blip r:embed="rId16"/>
+                    <a:stretch>
+                      <a:fillRect/>
+                    </a:stretch>
+                  </pic:blipFill>
+                  <pic:spPr>
+                    <a:xfrm>
+                      <a:off x="0" y="0"/>
+                      <a:ext cx="5731510" cy="3557270"/>
+                    </a:xfrm>
+                    <a:prstGeom prst="rect">
+                      <a:avLst/>
+                    </a:prstGeom>
+                  </pic:spPr>
+                </pic:pic>
+              </a:graphicData>
+            </a:graphic>
+          </wp:inline>
+        </w:drawing>
+      </w:r>
+      <w:bookmarkStart w:id="34" w:name="_GoBack"/>
+      <w:bookmarkEnd w:id="34"/>
+    </w:p>
+    <w:p/>
+    <w:p>
+      <w:proofErr w:type="spellStart"/>
+      <w:r>
+        <w:t>searchscr.php</w:t>
+      </w:r>
+      <w:proofErr w:type="spellEnd"/>
+    </w:p>
+    <w:p/>
+    <w:p>
+      <w:r>
+        <w:drawing>
+          <wp:inline distT="0" distB="0" distL="0" distR="0" wp14:anchorId="0F52C12B" wp14:editId="54AE8AE1">
+            <wp:extent cx="5731510" cy="3635375"/>
+            <wp:effectExtent l="0" t="0" r="2540" b="3175"/>
+            <wp:docPr id="5" name="Picture 5"/>
+            <wp:cNvGraphicFramePr>
+              <a:graphicFrameLocks xmlns:a="http://schemas.openxmlformats.org/drawingml/2006/main" noChangeAspect="1"/>
+            </wp:cNvGraphicFramePr>
+            <a:graphic xmlns:a="http://schemas.openxmlformats.org/drawingml/2006/main">
+              <a:graphicData uri="http://schemas.openxmlformats.org/drawingml/2006/picture">
+                <pic:pic xmlns:pic="http://schemas.openxmlformats.org/drawingml/2006/picture">
+                  <pic:nvPicPr>
+                    <pic:cNvPr id="1" name=""/>
+                    <pic:cNvPicPr/>
+                  </pic:nvPicPr>
+                  <pic:blipFill>
+                    <a:blip r:embed="rId17"/>
+                    <a:stretch>
+                      <a:fillRect/>
+                    </a:stretch>
+                  </pic:blipFill>
+                  <pic:spPr>
+                    <a:xfrm>
+                      <a:off x="0" y="0"/>
+                      <a:ext cx="5731510" cy="3635375"/>
+                    </a:xfrm>
+                    <a:prstGeom prst="rect">
+                      <a:avLst/>
+                    </a:prstGeom>
+                  </pic:spPr>
+                </pic:pic>
+              </a:graphicData>
+            </a:graphic>
+          </wp:inline>
+        </w:drawing>
+      </w:r>
+    </w:p>
+    <w:p/>
+    <w:p>
+      <w:pPr>
+        <w:rPr>
+          <w:sz w:val="32"/>
+          <w:szCs w:val="32"/>
+        </w:rPr>
+      </w:pPr>
+      <w:r>
+        <w:br w:type="page"/>
+      </w:r>
+    </w:p>
+    <w:p>
+      <w:pPr>
         <w:pStyle w:val="Heading1"/>
       </w:pPr>
-      <w:bookmarkStart w:id="34" w:name="_Toc87185265"/>
+      <w:bookmarkStart w:id="35" w:name="_Toc87185265"/>
       <w:r>
         <w:lastRenderedPageBreak/>
         <w:t>Sprint Two</w:t>
       </w:r>
-      <w:bookmarkEnd w:id="34"/>
+      <w:bookmarkEnd w:id="35"/>
       <w:r>
         <w:t xml:space="preserve"> - TBD</w:t>
       </w:r>
@@ -5938,12 +6100,12 @@
       <w:pPr>
         <w:pStyle w:val="Heading1"/>
       </w:pPr>
-      <w:bookmarkStart w:id="35" w:name="_Toc87185266"/>
+      <w:bookmarkStart w:id="36" w:name="_Toc87185266"/>
       <w:r>
         <w:lastRenderedPageBreak/>
         <w:t>Sprint Three</w:t>
       </w:r>
-      <w:bookmarkEnd w:id="35"/>
+      <w:bookmarkEnd w:id="36"/>
       <w:r>
         <w:t xml:space="preserve"> – TBD</w:t>
       </w:r>
@@ -5951,13 +6113,7 @@
     <w:p/>
     <w:p>
       <w:r>
-        <w:t>This page onwards assigned for Sprint T</w:t>
-      </w:r>
-      <w:r>
-        <w:t>hree</w:t>
-      </w:r>
-      <w:r>
-        <w:t>.</w:t>
+        <w:t>This page onwards assigned for Sprint Three.</w:t>
       </w:r>
     </w:p>
     <w:p/>
@@ -5979,9 +6135,9 @@
     </w:p>
     <w:p/>
     <w:sectPr>
-      <w:headerReference w:type="default" r:id="rId14"/>
-      <w:footerReference w:type="even" r:id="rId15"/>
-      <w:footerReference w:type="default" r:id="rId16"/>
+      <w:headerReference w:type="default" r:id="rId18"/>
+      <w:footerReference w:type="even" r:id="rId19"/>
+      <w:footerReference w:type="default" r:id="rId20"/>
       <w:pgSz w:w="11906" w:h="16838"/>
       <w:pgMar w:top="1440" w:right="1440" w:bottom="1440" w:left="1440" w:header="708" w:footer="708" w:gutter="0"/>
       <w:pgNumType w:start="0"/>
@@ -5994,7 +6150,7 @@
 </file>
 
 <file path=word/endnotes.xml><?xml version="1.0" encoding="utf-8"?>
-<w:endnotes xmlns:wpc="http://schemas.microsoft.com/office/word/2010/wordprocessingCanvas" xmlns:cx="http://schemas.microsoft.com/office/drawing/2014/chartex" xmlns:cx1="http://schemas.microsoft.com/office/drawing/2015/9/8/chartex" xmlns:cx2="http://schemas.microsoft.com/office/drawing/2015/10/21/chartex" xmlns:cx3="http://schemas.microsoft.com/office/drawing/2016/5/9/chartex" xmlns:cx4="http://schemas.microsoft.com/office/drawing/2016/5/10/chartex" xmlns:cx5="http://schemas.microsoft.com/office/drawing/2016/5/11/chartex" xmlns:cx6="http://schemas.microsoft.com/office/drawing/2016/5/12/chartex" xmlns:cx7="http://schemas.microsoft.com/office/drawing/2016/5/13/chartex" xmlns:cx8="http://schemas.microsoft.com/office/drawing/2016/5/14/chartex" xmlns:mc="http://schemas.openxmlformats.org/markup-compatibility/2006" xmlns:aink="http://schemas.microsoft.com/office/drawing/2016/ink" xmlns:am3d="http://schemas.microsoft.com/office/drawing/2017/model3d" xmlns:o="urn:schemas-microsoft-com:office:office" xmlns:r="http://schemas.openxmlformats.org/officeDocument/2006/relationships" xmlns:m="http://schemas.openxmlformats.org/officeDocument/2006/math" xmlns:v="urn:schemas-microsoft-com:vml" xmlns:wp14="http://schemas.microsoft.com/office/word/2010/wordprocessingDrawing" xmlns:wp="http://schemas.openxmlformats.org/drawingml/2006/wordprocessingDrawing" xmlns:w10="urn:schemas-microsoft-com:office:word" xmlns:w="http://schemas.openxmlformats.org/wordprocessingml/2006/main" xmlns:w14="http://schemas.microsoft.com/office/word/2010/wordml" xmlns:w15="http://schemas.microsoft.com/office/word/2012/wordml" xmlns:w16cex="http://schemas.microsoft.com/office/word/2018/wordml/cex" xmlns:w16cid="http://schemas.microsoft.com/office/word/2016/wordml/cid" xmlns:w16="http://schemas.microsoft.com/office/word/2018/wordml" xmlns:w16sdtdh="http://schemas.microsoft.com/office/word/2020/wordml/sdtdatahash" xmlns:w16se="http://schemas.microsoft.com/office/word/2015/wordml/symex" xmlns:wpg="http://schemas.microsoft.com/office/word/2010/wordprocessingGroup" xmlns:wpi="http://schemas.microsoft.com/office/word/2010/wordprocessingInk" xmlns:wne="http://schemas.microsoft.com/office/word/2006/wordml" xmlns:wps="http://schemas.microsoft.com/office/word/2010/wordprocessingShape" mc:Ignorable="w14 w15 w16se w16cid w16 w16cex w16sdtdh wp14">
+<w:endnotes xmlns:wpc="http://schemas.microsoft.com/office/word/2010/wordprocessingCanvas" xmlns:cx="http://schemas.microsoft.com/office/drawing/2014/chartex" xmlns:cx1="http://schemas.microsoft.com/office/drawing/2015/9/8/chartex" xmlns:mc="http://schemas.openxmlformats.org/markup-compatibility/2006" xmlns:o="urn:schemas-microsoft-com:office:office" xmlns:r="http://schemas.openxmlformats.org/officeDocument/2006/relationships" xmlns:m="http://schemas.openxmlformats.org/officeDocument/2006/math" xmlns:v="urn:schemas-microsoft-com:vml" xmlns:wp14="http://schemas.microsoft.com/office/word/2010/wordprocessingDrawing" xmlns:wp="http://schemas.openxmlformats.org/drawingml/2006/wordprocessingDrawing" xmlns:w10="urn:schemas-microsoft-com:office:word" xmlns:w="http://schemas.openxmlformats.org/wordprocessingml/2006/main" xmlns:w14="http://schemas.microsoft.com/office/word/2010/wordml" xmlns:w15="http://schemas.microsoft.com/office/word/2012/wordml" xmlns:w16se="http://schemas.microsoft.com/office/word/2015/wordml/symex" xmlns:wpg="http://schemas.microsoft.com/office/word/2010/wordprocessingGroup" xmlns:wpi="http://schemas.microsoft.com/office/word/2010/wordprocessingInk" xmlns:wne="http://schemas.microsoft.com/office/word/2006/wordml" xmlns:wps="http://schemas.microsoft.com/office/word/2010/wordprocessingShape" mc:Ignorable="w14 w15 w16se wp14">
   <w:endnote w:type="separator" w:id="-1">
     <w:p>
       <w:r>
@@ -6013,7 +6169,7 @@
 </file>
 
 <file path=word/footer1.xml><?xml version="1.0" encoding="utf-8"?>
-<w:ftr xmlns:wpc="http://schemas.microsoft.com/office/word/2010/wordprocessingCanvas" xmlns:cx="http://schemas.microsoft.com/office/drawing/2014/chartex" xmlns:cx1="http://schemas.microsoft.com/office/drawing/2015/9/8/chartex" xmlns:cx2="http://schemas.microsoft.com/office/drawing/2015/10/21/chartex" xmlns:cx3="http://schemas.microsoft.com/office/drawing/2016/5/9/chartex" xmlns:cx4="http://schemas.microsoft.com/office/drawing/2016/5/10/chartex" xmlns:cx5="http://schemas.microsoft.com/office/drawing/2016/5/11/chartex" xmlns:cx6="http://schemas.microsoft.com/office/drawing/2016/5/12/chartex" xmlns:cx7="http://schemas.microsoft.com/office/drawing/2016/5/13/chartex" xmlns:cx8="http://schemas.microsoft.com/office/drawing/2016/5/14/chartex" xmlns:mc="http://schemas.openxmlformats.org/markup-compatibility/2006" xmlns:aink="http://schemas.microsoft.com/office/drawing/2016/ink" xmlns:am3d="http://schemas.microsoft.com/office/drawing/2017/model3d" xmlns:o="urn:schemas-microsoft-com:office:office" xmlns:r="http://schemas.openxmlformats.org/officeDocument/2006/relationships" xmlns:m="http://schemas.openxmlformats.org/officeDocument/2006/math" xmlns:v="urn:schemas-microsoft-com:vml" xmlns:wp14="http://schemas.microsoft.com/office/word/2010/wordprocessingDrawing" xmlns:wp="http://schemas.openxmlformats.org/drawingml/2006/wordprocessingDrawing" xmlns:w10="urn:schemas-microsoft-com:office:word" xmlns:w="http://schemas.openxmlformats.org/wordprocessingml/2006/main" xmlns:w14="http://schemas.microsoft.com/office/word/2010/wordml" xmlns:w15="http://schemas.microsoft.com/office/word/2012/wordml" xmlns:w16cex="http://schemas.microsoft.com/office/word/2018/wordml/cex" xmlns:w16cid="http://schemas.microsoft.com/office/word/2016/wordml/cid" xmlns:w16="http://schemas.microsoft.com/office/word/2018/wordml" xmlns:w16sdtdh="http://schemas.microsoft.com/office/word/2020/wordml/sdtdatahash" xmlns:w16se="http://schemas.microsoft.com/office/word/2015/wordml/symex" xmlns:wpg="http://schemas.microsoft.com/office/word/2010/wordprocessingGroup" xmlns:wpi="http://schemas.microsoft.com/office/word/2010/wordprocessingInk" xmlns:wne="http://schemas.microsoft.com/office/word/2006/wordml" xmlns:wps="http://schemas.microsoft.com/office/word/2010/wordprocessingShape" mc:Ignorable="w14 w15 w16se w16cid w16 w16cex w16sdtdh wp14">
+<w:ftr xmlns:wpc="http://schemas.microsoft.com/office/word/2010/wordprocessingCanvas" xmlns:cx="http://schemas.microsoft.com/office/drawing/2014/chartex" xmlns:cx1="http://schemas.microsoft.com/office/drawing/2015/9/8/chartex" xmlns:mc="http://schemas.openxmlformats.org/markup-compatibility/2006" xmlns:o="urn:schemas-microsoft-com:office:office" xmlns:r="http://schemas.openxmlformats.org/officeDocument/2006/relationships" xmlns:m="http://schemas.openxmlformats.org/officeDocument/2006/math" xmlns:v="urn:schemas-microsoft-com:vml" xmlns:wp14="http://schemas.microsoft.com/office/word/2010/wordprocessingDrawing" xmlns:wp="http://schemas.openxmlformats.org/drawingml/2006/wordprocessingDrawing" xmlns:w10="urn:schemas-microsoft-com:office:word" xmlns:w="http://schemas.openxmlformats.org/wordprocessingml/2006/main" xmlns:w14="http://schemas.microsoft.com/office/word/2010/wordml" xmlns:w15="http://schemas.microsoft.com/office/word/2012/wordml" xmlns:w16se="http://schemas.microsoft.com/office/word/2015/wordml/symex" xmlns:wpg="http://schemas.microsoft.com/office/word/2010/wordprocessingGroup" xmlns:wpi="http://schemas.microsoft.com/office/word/2010/wordprocessingInk" xmlns:wne="http://schemas.microsoft.com/office/word/2006/wordml" xmlns:wps="http://schemas.microsoft.com/office/word/2010/wordprocessingShape" mc:Ignorable="w14 w15 w16se wp14">
   <w:sdt>
     <w:sdtPr>
       <w:rPr>
@@ -6025,6 +6181,11 @@
         <w:docPartUnique/>
       </w:docPartObj>
     </w:sdtPr>
+    <w:sdtEndPr>
+      <w:rPr>
+        <w:rStyle w:val="PageNumber"/>
+      </w:rPr>
+    </w:sdtEndPr>
     <w:sdtContent>
       <w:p>
         <w:pPr>
@@ -6064,7 +6225,7 @@
 </file>
 
 <file path=word/footer2.xml><?xml version="1.0" encoding="utf-8"?>
-<w:ftr xmlns:wpc="http://schemas.microsoft.com/office/word/2010/wordprocessingCanvas" xmlns:cx="http://schemas.microsoft.com/office/drawing/2014/chartex" xmlns:cx1="http://schemas.microsoft.com/office/drawing/2015/9/8/chartex" xmlns:cx2="http://schemas.microsoft.com/office/drawing/2015/10/21/chartex" xmlns:cx3="http://schemas.microsoft.com/office/drawing/2016/5/9/chartex" xmlns:cx4="http://schemas.microsoft.com/office/drawing/2016/5/10/chartex" xmlns:cx5="http://schemas.microsoft.com/office/drawing/2016/5/11/chartex" xmlns:cx6="http://schemas.microsoft.com/office/drawing/2016/5/12/chartex" xmlns:cx7="http://schemas.microsoft.com/office/drawing/2016/5/13/chartex" xmlns:cx8="http://schemas.microsoft.com/office/drawing/2016/5/14/chartex" xmlns:mc="http://schemas.openxmlformats.org/markup-compatibility/2006" xmlns:aink="http://schemas.microsoft.com/office/drawing/2016/ink" xmlns:am3d="http://schemas.microsoft.com/office/drawing/2017/model3d" xmlns:o="urn:schemas-microsoft-com:office:office" xmlns:r="http://schemas.openxmlformats.org/officeDocument/2006/relationships" xmlns:m="http://schemas.openxmlformats.org/officeDocument/2006/math" xmlns:v="urn:schemas-microsoft-com:vml" xmlns:wp14="http://schemas.microsoft.com/office/word/2010/wordprocessingDrawing" xmlns:wp="http://schemas.openxmlformats.org/drawingml/2006/wordprocessingDrawing" xmlns:w10="urn:schemas-microsoft-com:office:word" xmlns:w="http://schemas.openxmlformats.org/wordprocessingml/2006/main" xmlns:w14="http://schemas.microsoft.com/office/word/2010/wordml" xmlns:w15="http://schemas.microsoft.com/office/word/2012/wordml" xmlns:w16cex="http://schemas.microsoft.com/office/word/2018/wordml/cex" xmlns:w16cid="http://schemas.microsoft.com/office/word/2016/wordml/cid" xmlns:w16="http://schemas.microsoft.com/office/word/2018/wordml" xmlns:w16sdtdh="http://schemas.microsoft.com/office/word/2020/wordml/sdtdatahash" xmlns:w16se="http://schemas.microsoft.com/office/word/2015/wordml/symex" xmlns:wpg="http://schemas.microsoft.com/office/word/2010/wordprocessingGroup" xmlns:wpi="http://schemas.microsoft.com/office/word/2010/wordprocessingInk" xmlns:wne="http://schemas.microsoft.com/office/word/2006/wordml" xmlns:wps="http://schemas.microsoft.com/office/word/2010/wordprocessingShape" mc:Ignorable="w14 w15 w16se w16cid w16 w16cex w16sdtdh wp14">
+<w:ftr xmlns:wpc="http://schemas.microsoft.com/office/word/2010/wordprocessingCanvas" xmlns:cx="http://schemas.microsoft.com/office/drawing/2014/chartex" xmlns:cx1="http://schemas.microsoft.com/office/drawing/2015/9/8/chartex" xmlns:mc="http://schemas.openxmlformats.org/markup-compatibility/2006" xmlns:o="urn:schemas-microsoft-com:office:office" xmlns:r="http://schemas.openxmlformats.org/officeDocument/2006/relationships" xmlns:m="http://schemas.openxmlformats.org/officeDocument/2006/math" xmlns:v="urn:schemas-microsoft-com:vml" xmlns:wp14="http://schemas.microsoft.com/office/word/2010/wordprocessingDrawing" xmlns:wp="http://schemas.openxmlformats.org/drawingml/2006/wordprocessingDrawing" xmlns:w10="urn:schemas-microsoft-com:office:word" xmlns:w="http://schemas.openxmlformats.org/wordprocessingml/2006/main" xmlns:w14="http://schemas.microsoft.com/office/word/2010/wordml" xmlns:w15="http://schemas.microsoft.com/office/word/2012/wordml" xmlns:w16se="http://schemas.microsoft.com/office/word/2015/wordml/symex" xmlns:wpg="http://schemas.microsoft.com/office/word/2010/wordprocessingGroup" xmlns:wpi="http://schemas.microsoft.com/office/word/2010/wordprocessingInk" xmlns:wne="http://schemas.microsoft.com/office/word/2006/wordml" xmlns:wps="http://schemas.microsoft.com/office/word/2010/wordprocessingShape" mc:Ignorable="w14 w15 w16se wp14">
   <w:sdt>
     <w:sdtPr>
       <w:rPr>
@@ -6076,6 +6237,11 @@
         <w:docPartUnique/>
       </w:docPartObj>
     </w:sdtPr>
+    <w:sdtEndPr>
+      <w:rPr>
+        <w:rStyle w:val="PageNumber"/>
+      </w:rPr>
+    </w:sdtEndPr>
     <w:sdtContent>
       <w:p>
         <w:pPr>
@@ -6128,7 +6294,7 @@
 </file>
 
 <file path=word/footnotes.xml><?xml version="1.0" encoding="utf-8"?>
-<w:footnotes xmlns:wpc="http://schemas.microsoft.com/office/word/2010/wordprocessingCanvas" xmlns:cx="http://schemas.microsoft.com/office/drawing/2014/chartex" xmlns:cx1="http://schemas.microsoft.com/office/drawing/2015/9/8/chartex" xmlns:cx2="http://schemas.microsoft.com/office/drawing/2015/10/21/chartex" xmlns:cx3="http://schemas.microsoft.com/office/drawing/2016/5/9/chartex" xmlns:cx4="http://schemas.microsoft.com/office/drawing/2016/5/10/chartex" xmlns:cx5="http://schemas.microsoft.com/office/drawing/2016/5/11/chartex" xmlns:cx6="http://schemas.microsoft.com/office/drawing/2016/5/12/chartex" xmlns:cx7="http://schemas.microsoft.com/office/drawing/2016/5/13/chartex" xmlns:cx8="http://schemas.microsoft.com/office/drawing/2016/5/14/chartex" xmlns:mc="http://schemas.openxmlformats.org/markup-compatibility/2006" xmlns:aink="http://schemas.microsoft.com/office/drawing/2016/ink" xmlns:am3d="http://schemas.microsoft.com/office/drawing/2017/model3d" xmlns:o="urn:schemas-microsoft-com:office:office" xmlns:r="http://schemas.openxmlformats.org/officeDocument/2006/relationships" xmlns:m="http://schemas.openxmlformats.org/officeDocument/2006/math" xmlns:v="urn:schemas-microsoft-com:vml" xmlns:wp14="http://schemas.microsoft.com/office/word/2010/wordprocessingDrawing" xmlns:wp="http://schemas.openxmlformats.org/drawingml/2006/wordprocessingDrawing" xmlns:w10="urn:schemas-microsoft-com:office:word" xmlns:w="http://schemas.openxmlformats.org/wordprocessingml/2006/main" xmlns:w14="http://schemas.microsoft.com/office/word/2010/wordml" xmlns:w15="http://schemas.microsoft.com/office/word/2012/wordml" xmlns:w16cex="http://schemas.microsoft.com/office/word/2018/wordml/cex" xmlns:w16cid="http://schemas.microsoft.com/office/word/2016/wordml/cid" xmlns:w16="http://schemas.microsoft.com/office/word/2018/wordml" xmlns:w16sdtdh="http://schemas.microsoft.com/office/word/2020/wordml/sdtdatahash" xmlns:w16se="http://schemas.microsoft.com/office/word/2015/wordml/symex" xmlns:wpg="http://schemas.microsoft.com/office/word/2010/wordprocessingGroup" xmlns:wpi="http://schemas.microsoft.com/office/word/2010/wordprocessingInk" xmlns:wne="http://schemas.microsoft.com/office/word/2006/wordml" xmlns:wps="http://schemas.microsoft.com/office/word/2010/wordprocessingShape" mc:Ignorable="w14 w15 w16se w16cid w16 w16cex w16sdtdh wp14">
+<w:footnotes xmlns:wpc="http://schemas.microsoft.com/office/word/2010/wordprocessingCanvas" xmlns:cx="http://schemas.microsoft.com/office/drawing/2014/chartex" xmlns:cx1="http://schemas.microsoft.com/office/drawing/2015/9/8/chartex" xmlns:mc="http://schemas.openxmlformats.org/markup-compatibility/2006" xmlns:o="urn:schemas-microsoft-com:office:office" xmlns:r="http://schemas.openxmlformats.org/officeDocument/2006/relationships" xmlns:m="http://schemas.openxmlformats.org/officeDocument/2006/math" xmlns:v="urn:schemas-microsoft-com:vml" xmlns:wp14="http://schemas.microsoft.com/office/word/2010/wordprocessingDrawing" xmlns:wp="http://schemas.openxmlformats.org/drawingml/2006/wordprocessingDrawing" xmlns:w10="urn:schemas-microsoft-com:office:word" xmlns:w="http://schemas.openxmlformats.org/wordprocessingml/2006/main" xmlns:w14="http://schemas.microsoft.com/office/word/2010/wordml" xmlns:w15="http://schemas.microsoft.com/office/word/2012/wordml" xmlns:w16se="http://schemas.microsoft.com/office/word/2015/wordml/symex" xmlns:wpg="http://schemas.microsoft.com/office/word/2010/wordprocessingGroup" xmlns:wpi="http://schemas.microsoft.com/office/word/2010/wordprocessingInk" xmlns:wne="http://schemas.microsoft.com/office/word/2006/wordml" xmlns:wps="http://schemas.microsoft.com/office/word/2010/wordprocessingShape" mc:Ignorable="w14 w15 w16se wp14">
   <w:footnote w:type="separator" w:id="-1">
     <w:p>
       <w:r>
@@ -6147,7 +6313,7 @@
 </file>
 
 <file path=word/header1.xml><?xml version="1.0" encoding="utf-8"?>
-<w:hdr xmlns:wpc="http://schemas.microsoft.com/office/word/2010/wordprocessingCanvas" xmlns:cx="http://schemas.microsoft.com/office/drawing/2014/chartex" xmlns:cx1="http://schemas.microsoft.com/office/drawing/2015/9/8/chartex" xmlns:cx2="http://schemas.microsoft.com/office/drawing/2015/10/21/chartex" xmlns:cx3="http://schemas.microsoft.com/office/drawing/2016/5/9/chartex" xmlns:cx4="http://schemas.microsoft.com/office/drawing/2016/5/10/chartex" xmlns:cx5="http://schemas.microsoft.com/office/drawing/2016/5/11/chartex" xmlns:cx6="http://schemas.microsoft.com/office/drawing/2016/5/12/chartex" xmlns:cx7="http://schemas.microsoft.com/office/drawing/2016/5/13/chartex" xmlns:cx8="http://schemas.microsoft.com/office/drawing/2016/5/14/chartex" xmlns:mc="http://schemas.openxmlformats.org/markup-compatibility/2006" xmlns:aink="http://schemas.microsoft.com/office/drawing/2016/ink" xmlns:am3d="http://schemas.microsoft.com/office/drawing/2017/model3d" xmlns:o="urn:schemas-microsoft-com:office:office" xmlns:r="http://schemas.openxmlformats.org/officeDocument/2006/relationships" xmlns:m="http://schemas.openxmlformats.org/officeDocument/2006/math" xmlns:v="urn:schemas-microsoft-com:vml" xmlns:wp14="http://schemas.microsoft.com/office/word/2010/wordprocessingDrawing" xmlns:wp="http://schemas.openxmlformats.org/drawingml/2006/wordprocessingDrawing" xmlns:w10="urn:schemas-microsoft-com:office:word" xmlns:w="http://schemas.openxmlformats.org/wordprocessingml/2006/main" xmlns:w14="http://schemas.microsoft.com/office/word/2010/wordml" xmlns:w15="http://schemas.microsoft.com/office/word/2012/wordml" xmlns:w16cex="http://schemas.microsoft.com/office/word/2018/wordml/cex" xmlns:w16cid="http://schemas.microsoft.com/office/word/2016/wordml/cid" xmlns:w16="http://schemas.microsoft.com/office/word/2018/wordml" xmlns:w16sdtdh="http://schemas.microsoft.com/office/word/2020/wordml/sdtdatahash" xmlns:w16se="http://schemas.microsoft.com/office/word/2015/wordml/symex" xmlns:wpg="http://schemas.microsoft.com/office/word/2010/wordprocessingGroup" xmlns:wpi="http://schemas.microsoft.com/office/word/2010/wordprocessingInk" xmlns:wne="http://schemas.microsoft.com/office/word/2006/wordml" xmlns:wps="http://schemas.microsoft.com/office/word/2010/wordprocessingShape" mc:Ignorable="w14 w15 w16se w16cid w16 w16cex w16sdtdh wp14">
+<w:hdr xmlns:wpc="http://schemas.microsoft.com/office/word/2010/wordprocessingCanvas" xmlns:cx="http://schemas.microsoft.com/office/drawing/2014/chartex" xmlns:cx1="http://schemas.microsoft.com/office/drawing/2015/9/8/chartex" xmlns:mc="http://schemas.openxmlformats.org/markup-compatibility/2006" xmlns:o="urn:schemas-microsoft-com:office:office" xmlns:r="http://schemas.openxmlformats.org/officeDocument/2006/relationships" xmlns:m="http://schemas.openxmlformats.org/officeDocument/2006/math" xmlns:v="urn:schemas-microsoft-com:vml" xmlns:wp14="http://schemas.microsoft.com/office/word/2010/wordprocessingDrawing" xmlns:wp="http://schemas.openxmlformats.org/drawingml/2006/wordprocessingDrawing" xmlns:w10="urn:schemas-microsoft-com:office:word" xmlns:w="http://schemas.openxmlformats.org/wordprocessingml/2006/main" xmlns:w14="http://schemas.microsoft.com/office/word/2010/wordml" xmlns:w15="http://schemas.microsoft.com/office/word/2012/wordml" xmlns:w16se="http://schemas.microsoft.com/office/word/2015/wordml/symex" xmlns:wpg="http://schemas.microsoft.com/office/word/2010/wordprocessingGroup" xmlns:wpi="http://schemas.microsoft.com/office/word/2010/wordprocessingInk" xmlns:wne="http://schemas.microsoft.com/office/word/2006/wordml" xmlns:wps="http://schemas.microsoft.com/office/word/2010/wordprocessingShape" mc:Ignorable="w14 w15 w16se wp14">
   <w:p>
     <w:pPr>
       <w:pStyle w:val="Header"/>
@@ -6160,7 +6326,7 @@
 </file>
 
 <file path=word/numbering.xml><?xml version="1.0" encoding="utf-8"?>
-<w:numbering xmlns:wpc="http://schemas.microsoft.com/office/word/2010/wordprocessingCanvas" xmlns:cx="http://schemas.microsoft.com/office/drawing/2014/chartex" xmlns:cx1="http://schemas.microsoft.com/office/drawing/2015/9/8/chartex" xmlns:cx2="http://schemas.microsoft.com/office/drawing/2015/10/21/chartex" xmlns:cx3="http://schemas.microsoft.com/office/drawing/2016/5/9/chartex" xmlns:cx4="http://schemas.microsoft.com/office/drawing/2016/5/10/chartex" xmlns:cx5="http://schemas.microsoft.com/office/drawing/2016/5/11/chartex" xmlns:cx6="http://schemas.microsoft.com/office/drawing/2016/5/12/chartex" xmlns:cx7="http://schemas.microsoft.com/office/drawing/2016/5/13/chartex" xmlns:cx8="http://schemas.microsoft.com/office/drawing/2016/5/14/chartex" xmlns:mc="http://schemas.openxmlformats.org/markup-compatibility/2006" xmlns:aink="http://schemas.microsoft.com/office/drawing/2016/ink" xmlns:am3d="http://schemas.microsoft.com/office/drawing/2017/model3d" xmlns:o="urn:schemas-microsoft-com:office:office" xmlns:r="http://schemas.openxmlformats.org/officeDocument/2006/relationships" xmlns:m="http://schemas.openxmlformats.org/officeDocument/2006/math" xmlns:v="urn:schemas-microsoft-com:vml" xmlns:wp14="http://schemas.microsoft.com/office/word/2010/wordprocessingDrawing" xmlns:wp="http://schemas.openxmlformats.org/drawingml/2006/wordprocessingDrawing" xmlns:w10="urn:schemas-microsoft-com:office:word" xmlns:w="http://schemas.openxmlformats.org/wordprocessingml/2006/main" xmlns:w14="http://schemas.microsoft.com/office/word/2010/wordml" xmlns:w15="http://schemas.microsoft.com/office/word/2012/wordml" xmlns:w16cex="http://schemas.microsoft.com/office/word/2018/wordml/cex" xmlns:w16cid="http://schemas.microsoft.com/office/word/2016/wordml/cid" xmlns:w16="http://schemas.microsoft.com/office/word/2018/wordml" xmlns:w16sdtdh="http://schemas.microsoft.com/office/word/2020/wordml/sdtdatahash" xmlns:w16se="http://schemas.microsoft.com/office/word/2015/wordml/symex" xmlns:wpg="http://schemas.microsoft.com/office/word/2010/wordprocessingGroup" xmlns:wpi="http://schemas.microsoft.com/office/word/2010/wordprocessingInk" xmlns:wne="http://schemas.microsoft.com/office/word/2006/wordml" xmlns:wps="http://schemas.microsoft.com/office/word/2010/wordprocessingShape" mc:Ignorable="w14 w15 w16se w16cid w16 w16cex w16sdtdh wp14">
+<w:numbering xmlns:wpc="http://schemas.microsoft.com/office/word/2010/wordprocessingCanvas" xmlns:cx="http://schemas.microsoft.com/office/drawing/2014/chartex" xmlns:cx1="http://schemas.microsoft.com/office/drawing/2015/9/8/chartex" xmlns:mc="http://schemas.openxmlformats.org/markup-compatibility/2006" xmlns:o="urn:schemas-microsoft-com:office:office" xmlns:r="http://schemas.openxmlformats.org/officeDocument/2006/relationships" xmlns:m="http://schemas.openxmlformats.org/officeDocument/2006/math" xmlns:v="urn:schemas-microsoft-com:vml" xmlns:wp14="http://schemas.microsoft.com/office/word/2010/wordprocessingDrawing" xmlns:wp="http://schemas.openxmlformats.org/drawingml/2006/wordprocessingDrawing" xmlns:w10="urn:schemas-microsoft-com:office:word" xmlns:w="http://schemas.openxmlformats.org/wordprocessingml/2006/main" xmlns:w14="http://schemas.microsoft.com/office/word/2010/wordml" xmlns:w15="http://schemas.microsoft.com/office/word/2012/wordml" xmlns:w16se="http://schemas.microsoft.com/office/word/2015/wordml/symex" xmlns:wpg="http://schemas.microsoft.com/office/word/2010/wordprocessingGroup" xmlns:wpi="http://schemas.microsoft.com/office/word/2010/wordprocessingInk" xmlns:wne="http://schemas.microsoft.com/office/word/2006/wordml" xmlns:wps="http://schemas.microsoft.com/office/word/2010/wordprocessingShape" mc:Ignorable="w14 w15 w16se wp14">
   <w:abstractNum w:abstractNumId="0" w15:restartNumberingAfterBreak="0">
     <w:nsid w:val="493119C4"/>
     <w:multiLevelType w:val="hybridMultilevel"/>
@@ -6464,7 +6630,7 @@
 </file>
 
 <file path=word/styles.xml><?xml version="1.0" encoding="utf-8"?>
-<w:styles xmlns:mc="http://schemas.openxmlformats.org/markup-compatibility/2006" xmlns:r="http://schemas.openxmlformats.org/officeDocument/2006/relationships" xmlns:w="http://schemas.openxmlformats.org/wordprocessingml/2006/main" xmlns:w14="http://schemas.microsoft.com/office/word/2010/wordml" xmlns:w15="http://schemas.microsoft.com/office/word/2012/wordml" xmlns:w16cex="http://schemas.microsoft.com/office/word/2018/wordml/cex" xmlns:w16cid="http://schemas.microsoft.com/office/word/2016/wordml/cid" xmlns:w16="http://schemas.microsoft.com/office/word/2018/wordml" xmlns:w16sdtdh="http://schemas.microsoft.com/office/word/2020/wordml/sdtdatahash" xmlns:w16se="http://schemas.microsoft.com/office/word/2015/wordml/symex" mc:Ignorable="w14 w15 w16se w16cid w16 w16cex w16sdtdh">
+<w:styles xmlns:mc="http://schemas.openxmlformats.org/markup-compatibility/2006" xmlns:r="http://schemas.openxmlformats.org/officeDocument/2006/relationships" xmlns:w="http://schemas.openxmlformats.org/wordprocessingml/2006/main" xmlns:w14="http://schemas.microsoft.com/office/word/2010/wordml" xmlns:w15="http://schemas.microsoft.com/office/word/2012/wordml" xmlns:w16se="http://schemas.microsoft.com/office/word/2015/wordml/symex" mc:Ignorable="w14 w15 w16se">
   <w:docDefaults>
     <w:rPrDefault>
       <w:rPr>
@@ -6476,7 +6642,7 @@
     </w:rPrDefault>
     <w:pPrDefault/>
   </w:docDefaults>
-  <w:latentStyles w:defLockedState="0" w:defUIPriority="99" w:defSemiHidden="0" w:defUnhideWhenUsed="0" w:defQFormat="0" w:count="376">
+  <w:latentStyles w:defLockedState="0" w:defUIPriority="99" w:defSemiHidden="0" w:defUnhideWhenUsed="0" w:defQFormat="0" w:count="371">
     <w:lsdException w:name="Normal" w:uiPriority="0" w:qFormat="1"/>
     <w:lsdException w:name="heading 1" w:uiPriority="9" w:qFormat="1"/>
     <w:lsdException w:name="heading 2" w:semiHidden="1" w:uiPriority="9" w:unhideWhenUsed="1" w:qFormat="1"/>
@@ -6848,11 +7014,6 @@
     <w:lsdException w:name="List Table 5 Dark Accent 6" w:uiPriority="50"/>
     <w:lsdException w:name="List Table 6 Colorful Accent 6" w:uiPriority="51"/>
     <w:lsdException w:name="List Table 7 Colorful Accent 6" w:uiPriority="52"/>
-    <w:lsdException w:name="Mention" w:semiHidden="1" w:unhideWhenUsed="1"/>
-    <w:lsdException w:name="Smart Hyperlink" w:semiHidden="1" w:unhideWhenUsed="1"/>
-    <w:lsdException w:name="Hashtag" w:semiHidden="1" w:unhideWhenUsed="1"/>
-    <w:lsdException w:name="Unresolved Mention" w:semiHidden="1" w:unhideWhenUsed="1"/>
-    <w:lsdException w:name="Smart Link" w:semiHidden="1" w:unhideWhenUsed="1"/>
   </w:latentStyles>
   <w:style w:type="paragraph" w:default="1" w:styleId="Normal">
     <w:name w:val="Normal"/>
@@ -7651,7 +7812,7 @@
 </file>
 
 <file path=customXml/itemProps2.xml><?xml version="1.0" encoding="utf-8"?>
-<ds:datastoreItem xmlns:ds="http://schemas.openxmlformats.org/officeDocument/2006/customXml" ds:itemID="{5258E42C-CB99-6547-8AD3-35F1A29EAC8B}">
+<ds:datastoreItem xmlns:ds="http://schemas.openxmlformats.org/officeDocument/2006/customXml" ds:itemID="{2CBFAB92-9AE7-4214-A0DF-F5E83B531BA8}">
   <ds:schemaRefs>
     <ds:schemaRef ds:uri="http://schemas.openxmlformats.org/officeDocument/2006/bibliography"/>
   </ds:schemaRefs>

</xml_diff>

<commit_message>
Formatting on Master Document
</commit_message>
<xml_diff>
--- a/Documents/RADMasterDocument.docx
+++ b/Documents/RADMasterDocument.docx
@@ -334,11 +334,11 @@
                   </wp:anchor>
                 </w:drawing>
               </mc:Choice>
-              <mc:Fallback xmlns:cx2="http://schemas.microsoft.com/office/drawing/2015/10/21/chartex" xmlns:cx3="http://schemas.microsoft.com/office/drawing/2016/5/9/chartex" xmlns:cx4="http://schemas.microsoft.com/office/drawing/2016/5/10/chartex" xmlns:cx5="http://schemas.microsoft.com/office/drawing/2016/5/11/chartex" xmlns:cx6="http://schemas.microsoft.com/office/drawing/2016/5/12/chartex" xmlns:cx7="http://schemas.microsoft.com/office/drawing/2016/5/13/chartex" xmlns:cx8="http://schemas.microsoft.com/office/drawing/2016/5/14/chartex" xmlns:aink="http://schemas.microsoft.com/office/drawing/2016/ink" xmlns:am3d="http://schemas.microsoft.com/office/drawing/2017/model3d" xmlns:w16cex="http://schemas.microsoft.com/office/word/2018/wordml/cex" xmlns:w16cid="http://schemas.microsoft.com/office/word/2016/wordml/cid" xmlns:w16="http://schemas.microsoft.com/office/word/2018/wordml" xmlns:w16sdtdh="http://schemas.microsoft.com/office/word/2020/wordml/sdtdatahash">
+              <mc:Fallback>
                 <w:pict>
-                  <v:group w14:anchorId="0B9023BB" id="Group 125" o:spid="_x0000_s1026" style="position:absolute;left:0;text-align:left;margin-left:0;margin-top:0;width:540pt;height:556.55pt;z-index:-251657216;mso-width-percent:1154;mso-height-percent:670;mso-top-percent:45;mso-position-horizontal:center;mso-position-horizontal-relative:margin;mso-position-vertical-relative:page;mso-width-percent:1154;mso-height-percent:670;mso-top-percent:45;mso-width-relative:margin" coordsize="55613,54044" o:gfxdata="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">
+                  <v:group w14:anchorId="0B9023BB" id="Group 125" o:spid="_x0000_s1026" style="position:absolute;left:0;text-align:left;margin-left:0;margin-top:0;width:540pt;height:556.55pt;z-index:-251657216;mso-width-percent:1154;mso-height-percent:670;mso-top-percent:45;mso-position-horizontal:center;mso-position-horizontal-relative:margin;mso-position-vertical-relative:page;mso-width-percent:1154;mso-height-percent:670;mso-top-percent:45;mso-width-relative:margin" coordsize="55613,54044" o:gfxdata="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">
                     <o:lock v:ext="edit" aspectratio="t"/>
-                    <v:shape id="Freeform 10" o:spid="_x0000_s1027" style="position:absolute;width:55575;height:54044;visibility:visible;mso-wrap-style:square;v-text-anchor:bottom" coordsize="720,700" o:spt="100" o:gfxdata="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" adj="-11796480,,5400" path="m,c,644,,644,,644v23,6,62,14,113,21c250,685,476,700,720,644v,-27,,-27,,-27c720,,720,,720,,,,,,,e" fillcolor="#4d5f78 [2994]" stroked="f">
+                    <v:shape id="Freeform 10" o:spid="_x0000_s1027" style="position:absolute;width:55575;height:54044;visibility:visible;mso-wrap-style:square;v-text-anchor:bottom" coordsize="720,700" o:spt="100" o:gfxdata="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" adj="-11796480,,5400" path="m,c,644,,644,,644v23,6,62,14,113,21c250,685,476,700,720,644v,-27,,-27,,-27c720,,720,,720,,,,,,,e" fillcolor="#4d5f78 [2994]" stroked="f">
                       <v:fill color2="#2a3442 [2018]" rotate="t" colors="0 #5d6d85;.5 #485972;1 #334258" focus="100%" type="gradient">
                         <o:fill v:ext="view" type="gradientUnscaled"/>
                       </v:fill>
@@ -368,6 +368,7 @@
                                 <w:dataBinding w:prefixMappings="xmlns:ns0='http://purl.org/dc/elements/1.1/' xmlns:ns1='http://schemas.openxmlformats.org/package/2006/metadata/core-properties' " w:xpath="/ns1:coreProperties[1]/ns0:title[1]" w:storeItemID="{6C3C8BC8-F283-45AE-878A-BAB7291924A1}"/>
                                 <w:text/>
                               </w:sdtPr>
+                              <w:sdtEndPr/>
                               <w:sdtContent>
                                 <w:r>
                                   <w:rPr>
@@ -383,7 +384,7 @@
                         </w:txbxContent>
                       </v:textbox>
                     </v:shape>
-                    <v:shape id="Freeform 11" o:spid="_x0000_s1028" style="position:absolute;left:8763;top:47697;width:46850;height:5099;visibility:visible;mso-wrap-style:square;v-text-anchor:bottom" coordsize="607,66" o:gfxdata="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" path="m607,c450,44,300,57,176,57,109,57,49,53,,48,66,58,152,66,251,66,358,66,480,56,607,27,607,,607,,607,e" fillcolor="white [3212]" stroked="f">
+                    <v:shape id="Freeform 11" o:spid="_x0000_s1028" style="position:absolute;left:8763;top:47697;width:46850;height:5099;visibility:visible;mso-wrap-style:square;v-text-anchor:bottom" coordsize="607,66" o:gfxdata="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" path="m607,c450,44,300,57,176,57,109,57,49,53,,48,66,58,152,66,251,66,358,66,480,56,607,27,607,,607,,607,e" fillcolor="white [3212]" stroked="f">
                       <v:fill opacity="19789f"/>
                       <v:path arrowok="t" o:connecttype="custom" o:connectlocs="4685030,0;1358427,440373;0,370840;1937302,509905;4685030,208598;4685030,0" o:connectangles="0,0,0,0,0,0"/>
                     </v:shape>
@@ -564,13 +565,13 @@
                   </wp:anchor>
                 </w:drawing>
               </mc:Choice>
-              <mc:Fallback xmlns:cx2="http://schemas.microsoft.com/office/drawing/2015/10/21/chartex" xmlns:cx3="http://schemas.microsoft.com/office/drawing/2016/5/9/chartex" xmlns:cx4="http://schemas.microsoft.com/office/drawing/2016/5/10/chartex" xmlns:cx5="http://schemas.microsoft.com/office/drawing/2016/5/11/chartex" xmlns:cx6="http://schemas.microsoft.com/office/drawing/2016/5/12/chartex" xmlns:cx7="http://schemas.microsoft.com/office/drawing/2016/5/13/chartex" xmlns:cx8="http://schemas.microsoft.com/office/drawing/2016/5/14/chartex" xmlns:aink="http://schemas.microsoft.com/office/drawing/2016/ink" xmlns:am3d="http://schemas.microsoft.com/office/drawing/2017/model3d" xmlns:w16cex="http://schemas.microsoft.com/office/word/2018/wordml/cex" xmlns:w16cid="http://schemas.microsoft.com/office/word/2016/wordml/cid" xmlns:w16="http://schemas.microsoft.com/office/word/2018/wordml" xmlns:w16sdtdh="http://schemas.microsoft.com/office/word/2020/wordml/sdtdatahash">
+              <mc:Fallback>
                 <w:pict>
                   <v:shapetype w14:anchorId="2C0D8D1E" id="_x0000_t202" coordsize="21600,21600" o:spt="202" path="m,l,21600r21600,l21600,xe">
                     <v:stroke joinstyle="miter"/>
                     <v:path gradientshapeok="t" o:connecttype="rect"/>
                   </v:shapetype>
-                  <v:shape id="Text Box 129" o:spid="_x0000_s1029" type="#_x0000_t202" style="position:absolute;left:0;text-align:left;margin-left:0;margin-top:0;width:453pt;height:38.15pt;z-index:251661312;visibility:visible;mso-wrap-style:square;mso-width-percent:1154;mso-height-percent:0;mso-top-percent:790;mso-wrap-distance-left:9pt;mso-wrap-distance-top:0;mso-wrap-distance-right:9pt;mso-wrap-distance-bottom:0;mso-position-horizontal:center;mso-position-horizontal-relative:page;mso-position-vertical-relative:page;mso-width-percent:1154;mso-height-percent:0;mso-top-percent:790;mso-width-relative:margin;mso-height-relative:margin;v-text-anchor:top" o:gfxdata="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" filled="f" stroked="f" strokeweight=".5pt">
+                  <v:shape id="Text Box 129" o:spid="_x0000_s1029" type="#_x0000_t202" style="position:absolute;left:0;text-align:left;margin-left:0;margin-top:0;width:453pt;height:38.15pt;z-index:251661312;visibility:visible;mso-wrap-style:square;mso-width-percent:1154;mso-height-percent:0;mso-top-percent:790;mso-wrap-distance-left:9pt;mso-wrap-distance-top:0;mso-wrap-distance-right:9pt;mso-wrap-distance-bottom:0;mso-position-horizontal:center;mso-position-horizontal-relative:page;mso-position-vertical-relative:page;mso-width-percent:1154;mso-height-percent:0;mso-top-percent:790;mso-width-relative:margin;mso-height-relative:margin;v-text-anchor:top" o:gfxdata="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" filled="f" stroked="f" strokeweight=".5pt">
                     <v:textbox style="mso-fit-shape-to-text:t" inset="1in,0,86.4pt,0">
                       <w:txbxContent>
                         <w:sdt>
@@ -587,6 +588,7 @@
                             <w:dataBinding w:prefixMappings="xmlns:ns0='http://purl.org/dc/elements/1.1/' xmlns:ns1='http://schemas.openxmlformats.org/package/2006/metadata/core-properties' " w:xpath="/ns1:coreProperties[1]/ns0:subject[1]" w:storeItemID="{6C3C8BC8-F283-45AE-878A-BAB7291924A1}"/>
                             <w:text/>
                           </w:sdtPr>
+                          <w:sdtEndPr/>
                           <w:sdtContent>
                             <w:p>
                               <w:pPr>
@@ -625,6 +627,7 @@
                             <w:dataBinding w:prefixMappings="xmlns:ns0='http://purl.org/dc/elements/1.1/' xmlns:ns1='http://schemas.openxmlformats.org/package/2006/metadata/core-properties' " w:xpath="/ns1:coreProperties[1]/ns0:creator[1]" w:storeItemID="{6C3C8BC8-F283-45AE-878A-BAB7291924A1}"/>
                             <w:text/>
                           </w:sdtPr>
+                          <w:sdtEndPr/>
                           <w:sdtContent>
                             <w:p>
                               <w:pPr>
@@ -795,9 +798,10 @@
                   </wp:anchor>
                 </w:drawing>
               </mc:Choice>
-              <mc:Fallback xmlns:cx2="http://schemas.microsoft.com/office/drawing/2015/10/21/chartex" xmlns:cx3="http://schemas.microsoft.com/office/drawing/2016/5/9/chartex" xmlns:cx4="http://schemas.microsoft.com/office/drawing/2016/5/10/chartex" xmlns:cx5="http://schemas.microsoft.com/office/drawing/2016/5/11/chartex" xmlns:cx6="http://schemas.microsoft.com/office/drawing/2016/5/12/chartex" xmlns:cx7="http://schemas.microsoft.com/office/drawing/2016/5/13/chartex" xmlns:cx8="http://schemas.microsoft.com/office/drawing/2016/5/14/chartex" xmlns:aink="http://schemas.microsoft.com/office/drawing/2016/ink" xmlns:am3d="http://schemas.microsoft.com/office/drawing/2017/model3d" xmlns:w16cex="http://schemas.microsoft.com/office/word/2018/wordml/cex" xmlns:w16cid="http://schemas.microsoft.com/office/word/2016/wordml/cid" xmlns:w16="http://schemas.microsoft.com/office/word/2018/wordml" xmlns:w16sdtdh="http://schemas.microsoft.com/office/word/2020/wordml/sdtdatahash">
+              <mc:Fallback>
                 <w:pict>
-                  <v:rect w14:anchorId="4CC48288" id="Rectangle 130" o:spid="_x0000_s1030" style="position:absolute;left:0;text-align:left;margin-left:-4.4pt;margin-top:0;width:46.8pt;height:77.75pt;z-index:251660288;visibility:visible;mso-wrap-style:square;mso-width-percent:76;mso-height-percent:98;mso-top-percent:23;mso-wrap-distance-left:9pt;mso-wrap-distance-top:0;mso-wrap-distance-right:9pt;mso-wrap-distance-bottom:0;mso-position-horizontal:right;mso-position-horizontal-relative:margin;mso-position-vertical-relative:page;mso-width-percent:76;mso-height-percent:98;mso-top-percent:23;mso-width-relative:page;mso-height-relative:page;v-text-anchor:bottom" o:gfxdata="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" fillcolor="#4472c4 [3204]" stroked="f" strokeweight="1pt">
+                  <v:rect w14:anchorId="4CC48288" id="Rectangle 130" o:spid="_x0000_s1030" style="position:absolute;left:0;text-align:left;margin-left:-4.4pt;margin-top:0;width:46.8pt;height:77.75pt;z-index:251660288;visibility:visible;mso-wrap-style:square;mso-width-percent:76;mso-height-percent:98;mso-top-percent:23;mso-wrap-distance-left:9pt;mso-wrap-distance-top:0;mso-wrap-distance-right:9pt;mso-wrap-distance-bottom:0;mso-position-horizontal:right;mso-position-horizontal-relative:margin;mso-position-vertical-relative:page;mso-width-percent:76;mso-height-percent:98;mso-top-percent:23;mso-width-relative:page;mso-height-relative:page;v-text-anchor:bottom" o:gfxdata="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" fillcolor="#4472c4 [3204]" stroked="f" strokeweight="1pt">
+                    <v:path arrowok="t"/>
                     <o:lock v:ext="edit" aspectratio="t"/>
                     <v:textbox inset="3.6pt,,3.6pt">
                       <w:txbxContent>
@@ -819,6 +823,7 @@
                               <w:calendar w:val="gregorian"/>
                             </w:date>
                           </w:sdtPr>
+                          <w:sdtEndPr/>
                           <w:sdtContent>
                             <w:p>
                               <w:pPr>
@@ -2605,8 +2610,6 @@
               <w:fldChar w:fldCharType="end"/>
             </w:r>
           </w:hyperlink>
-          <w:bookmarkStart w:id="0" w:name="_GoBack"/>
-          <w:bookmarkEnd w:id="0"/>
         </w:p>
         <w:p>
           <w:pPr>
@@ -3703,22 +3706,22 @@
         <w:pStyle w:val="Heading1"/>
         <w:jc w:val="both"/>
       </w:pPr>
-      <w:bookmarkStart w:id="1" w:name="_Toc87255684"/>
+      <w:bookmarkStart w:id="0" w:name="_Toc87255684"/>
       <w:r>
         <w:lastRenderedPageBreak/>
         <w:t>Sprint One</w:t>
       </w:r>
+      <w:bookmarkEnd w:id="0"/>
+    </w:p>
+    <w:p>
+      <w:pPr>
+        <w:pStyle w:val="Heading2"/>
+      </w:pPr>
+      <w:bookmarkStart w:id="1" w:name="_Toc87255685"/>
+      <w:r>
+        <w:t>Software development testing plan</w:t>
+      </w:r>
       <w:bookmarkEnd w:id="1"/>
-    </w:p>
-    <w:p>
-      <w:pPr>
-        <w:pStyle w:val="Heading2"/>
-      </w:pPr>
-      <w:bookmarkStart w:id="2" w:name="_Toc87255685"/>
-      <w:r>
-        <w:t>Software development testing plan</w:t>
-      </w:r>
-      <w:bookmarkEnd w:id="2"/>
     </w:p>
     <w:p>
       <w:pPr>
@@ -3935,20 +3938,51 @@
       <w:pPr>
         <w:pStyle w:val="Heading2"/>
       </w:pPr>
-      <w:bookmarkStart w:id="3" w:name="_Toc87255686"/>
+      <w:bookmarkStart w:id="2" w:name="_Toc87255686"/>
       <w:r>
         <w:lastRenderedPageBreak/>
         <w:t>Analysis report</w:t>
       </w:r>
+      <w:bookmarkEnd w:id="2"/>
+    </w:p>
+    <w:p>
+      <w:pPr>
+        <w:pStyle w:val="Heading3"/>
+      </w:pPr>
+      <w:r>
+        <w:t>Acme Entertainment Pty Ltd development requirements</w:t>
+      </w:r>
+    </w:p>
+    <w:p>
+      <w:pPr>
+        <w:pStyle w:val="Heading3"/>
+      </w:pPr>
+      <w:bookmarkStart w:id="3" w:name="_Toc87255687"/>
+      <w:r>
+        <w:t>Purpose:</w:t>
+      </w:r>
       <w:bookmarkEnd w:id="3"/>
     </w:p>
     <w:p>
       <w:pPr>
+        <w:jc w:val="both"/>
+      </w:pPr>
+      <w:r>
+        <w:t>The purpose of the movie rental database development, is for Acme Entertainment Pty Ltd. In which they require an update to the current prototype of their movie database. This database is to be reviewed and updated so it can be used across all the major digital platforms.</w:t>
+      </w:r>
+    </w:p>
+    <w:p>
+      <w:pPr>
+        <w:jc w:val="both"/>
+      </w:pPr>
+    </w:p>
+    <w:p>
+      <w:pPr>
         <w:pStyle w:val="Heading3"/>
       </w:pPr>
-      <w:bookmarkStart w:id="4" w:name="_Toc87255687"/>
-      <w:r>
-        <w:t>Purpose:</w:t>
+      <w:bookmarkStart w:id="4" w:name="_Toc87255688"/>
+      <w:r>
+        <w:t>Problem Statement:</w:t>
       </w:r>
       <w:bookmarkEnd w:id="4"/>
     </w:p>
@@ -3957,7 +3991,7 @@
         <w:jc w:val="both"/>
       </w:pPr>
       <w:r>
-        <w:t>The purpose of the movie rental database development, is for Acme Entertainment Pty Ltd. In which they require an update to the current prototype of their movie database. This database is to be reviewed and updated so it can be used across all the major digital platforms.</w:t>
+        <w:t xml:space="preserve">Currently the system prototype does not allow multi-platform access, which limits users to be most compatible on a computer system, as other platforms are not optimized and tested for, which may result in other platforms having issues when accessing the system on a different platform. Although Acme would like the system to be updated in order to improve such accessibility to allow other platforms to be optimized. </w:t>
       </w:r>
     </w:p>
     <w:p>
@@ -3968,10 +4002,11 @@
     <w:p>
       <w:pPr>
         <w:pStyle w:val="Heading3"/>
-      </w:pPr>
-      <w:bookmarkStart w:id="5" w:name="_Toc87255688"/>
-      <w:r>
-        <w:t>Problem Statement:</w:t>
+        <w:jc w:val="both"/>
+      </w:pPr>
+      <w:bookmarkStart w:id="5" w:name="_Toc87255689"/>
+      <w:r>
+        <w:t>Scope and Objective:</w:t>
       </w:r>
       <w:bookmarkEnd w:id="5"/>
     </w:p>
@@ -3980,7 +4015,7 @@
         <w:jc w:val="both"/>
       </w:pPr>
       <w:r>
-        <w:t xml:space="preserve">Currently the system prototype does not allow multi-platform access, which limits users to be most compatible on a computer system, as other platforms are not optimized and tested for, which may result in other platforms having issues when accessing the system on a different platform. Although Acme would like the system to be updated in order to improve such accessibility to allow other platforms to be optimized. </w:t>
+        <w:t>The scope of the project is to update the current system that Acme has provided in order to allow multi-platform access from at least three other platforms.</w:t>
       </w:r>
     </w:p>
     <w:p>
@@ -3993,9 +4028,9 @@
         <w:pStyle w:val="Heading3"/>
         <w:jc w:val="both"/>
       </w:pPr>
-      <w:bookmarkStart w:id="6" w:name="_Toc87255689"/>
-      <w:r>
-        <w:t>Scope and Objective:</w:t>
+      <w:bookmarkStart w:id="6" w:name="_Toc87255690"/>
+      <w:r>
+        <w:t>Target System:</w:t>
       </w:r>
       <w:bookmarkEnd w:id="6"/>
     </w:p>
@@ -4004,7 +4039,7 @@
         <w:jc w:val="both"/>
       </w:pPr>
       <w:r>
-        <w:t>The scope of the project is to update the current system that Acme has provided in order to allow multi-platform access from at least three other platforms.</w:t>
+        <w:t>The target system is to be changed to allow users to access the database on any system through integrating multi-platform solutions.</w:t>
       </w:r>
     </w:p>
     <w:p>
@@ -4015,36 +4050,12 @@
     <w:p>
       <w:pPr>
         <w:pStyle w:val="Heading3"/>
-        <w:jc w:val="both"/>
-      </w:pPr>
-      <w:bookmarkStart w:id="7" w:name="_Toc87255690"/>
-      <w:r>
-        <w:t>Target System:</w:t>
+      </w:pPr>
+      <w:bookmarkStart w:id="7" w:name="_Toc87255691"/>
+      <w:r>
+        <w:t>Project Requirements:</w:t>
       </w:r>
       <w:bookmarkEnd w:id="7"/>
-    </w:p>
-    <w:p>
-      <w:pPr>
-        <w:jc w:val="both"/>
-      </w:pPr>
-      <w:r>
-        <w:t>The target system is to be changed to allow users to access the database on any system through integrating multi-platform solutions.</w:t>
-      </w:r>
-    </w:p>
-    <w:p>
-      <w:pPr>
-        <w:jc w:val="both"/>
-      </w:pPr>
-    </w:p>
-    <w:p>
-      <w:pPr>
-        <w:pStyle w:val="Heading3"/>
-      </w:pPr>
-      <w:bookmarkStart w:id="8" w:name="_Toc87255691"/>
-      <w:r>
-        <w:t>Project Requirements:</w:t>
-      </w:r>
-      <w:bookmarkEnd w:id="8"/>
     </w:p>
     <w:p>
       <w:pPr>
@@ -4126,35 +4137,64 @@
       <w:pPr>
         <w:pStyle w:val="Heading3"/>
       </w:pPr>
-      <w:bookmarkStart w:id="9" w:name="_Toc87255692"/>
-      <w:r>
-        <w:t>CITE Rules for Software Development</w:t>
+      <w:bookmarkStart w:id="8" w:name="_Toc87255692"/>
+      <w:r>
+        <w:t xml:space="preserve">CITE </w:t>
+      </w:r>
+      <w:r>
+        <w:t xml:space="preserve">Business </w:t>
+      </w:r>
+      <w:r>
+        <w:t>Rules for Software Development</w:t>
+      </w:r>
+      <w:bookmarkEnd w:id="8"/>
+    </w:p>
+    <w:p>
+      <w:pPr>
+        <w:jc w:val="both"/>
+      </w:pPr>
+    </w:p>
+    <w:p>
+      <w:pPr>
+        <w:pStyle w:val="Heading3"/>
+        <w:jc w:val="both"/>
+      </w:pPr>
+      <w:bookmarkStart w:id="9" w:name="_Toc87255693"/>
+      <w:r>
+        <w:t>User Interface Development Guidelines:</w:t>
       </w:r>
       <w:bookmarkEnd w:id="9"/>
     </w:p>
     <w:p>
       <w:pPr>
-        <w:jc w:val="both"/>
-      </w:pPr>
-    </w:p>
-    <w:p>
-      <w:pPr>
         <w:pStyle w:val="Heading3"/>
-        <w:jc w:val="both"/>
-      </w:pPr>
-      <w:bookmarkStart w:id="10" w:name="_Toc87255693"/>
-      <w:r>
-        <w:t>User Interface Development Guidelines:</w:t>
+      </w:pPr>
+      <w:bookmarkStart w:id="10" w:name="_Toc87255694"/>
+      <w:r>
+        <w:t>User Control and Freedom:</w:t>
       </w:r>
       <w:bookmarkEnd w:id="10"/>
     </w:p>
     <w:p>
       <w:pPr>
+        <w:jc w:val="both"/>
+      </w:pPr>
+      <w:r>
+        <w:t>Allow users the control and freedom with optimal options and digital space such as backward steps, undoing and redoing previous actions.</w:t>
+      </w:r>
+    </w:p>
+    <w:p>
+      <w:pPr>
+        <w:jc w:val="both"/>
+      </w:pPr>
+    </w:p>
+    <w:p>
+      <w:pPr>
         <w:pStyle w:val="Heading3"/>
       </w:pPr>
-      <w:bookmarkStart w:id="11" w:name="_Toc87255694"/>
-      <w:r>
-        <w:t>User Control and Freedom:</w:t>
+      <w:bookmarkStart w:id="11" w:name="_Toc87255695"/>
+      <w:r>
+        <w:t>Consistency and Standards:</w:t>
       </w:r>
       <w:bookmarkEnd w:id="11"/>
     </w:p>
@@ -4163,7 +4203,7 @@
         <w:jc w:val="both"/>
       </w:pPr>
       <w:r>
-        <w:t>Allow users the control and freedom with optimal options and digital space such as backward steps, undoing and redoing previous actions.</w:t>
+        <w:t>Ensure that graphic elements are maintained across similar platforms.</w:t>
       </w:r>
     </w:p>
     <w:p>
@@ -4175,9 +4215,9 @@
       <w:pPr>
         <w:pStyle w:val="Heading3"/>
       </w:pPr>
-      <w:bookmarkStart w:id="12" w:name="_Toc87255695"/>
-      <w:r>
-        <w:t>Consistency and Standards:</w:t>
+      <w:bookmarkStart w:id="12" w:name="_Toc87255696"/>
+      <w:r>
+        <w:t>Error Prevention:</w:t>
       </w:r>
       <w:bookmarkEnd w:id="12"/>
     </w:p>
@@ -4186,7 +4226,7 @@
         <w:jc w:val="both"/>
       </w:pPr>
       <w:r>
-        <w:t>Ensure that graphic elements are maintained across similar platforms.</w:t>
+        <w:t xml:space="preserve">Implement error catching so that potential errors are kept to a minimum. </w:t>
       </w:r>
     </w:p>
     <w:p>
@@ -4198,9 +4238,9 @@
       <w:pPr>
         <w:pStyle w:val="Heading3"/>
       </w:pPr>
-      <w:bookmarkStart w:id="13" w:name="_Toc87255696"/>
-      <w:r>
-        <w:t>Error Prevention:</w:t>
+      <w:bookmarkStart w:id="13" w:name="_Toc87255697"/>
+      <w:r>
+        <w:t>Aesthetics:</w:t>
       </w:r>
       <w:bookmarkEnd w:id="13"/>
     </w:p>
@@ -4209,7 +4249,7 @@
         <w:jc w:val="both"/>
       </w:pPr>
       <w:r>
-        <w:t xml:space="preserve">Implement error catching so that potential errors are kept to a minimum. </w:t>
+        <w:t>Remove unnecessary clutter and information that may limit user’s attentional resources.</w:t>
       </w:r>
     </w:p>
     <w:p>
@@ -4220,37 +4260,14 @@
     <w:p>
       <w:pPr>
         <w:pStyle w:val="Heading3"/>
-      </w:pPr>
-      <w:bookmarkStart w:id="14" w:name="_Toc87255697"/>
-      <w:r>
-        <w:t>Aesthetics:</w:t>
-      </w:r>
-      <w:bookmarkEnd w:id="14"/>
-    </w:p>
-    <w:p>
-      <w:pPr>
-        <w:jc w:val="both"/>
-      </w:pPr>
-      <w:r>
-        <w:t>Remove unnecessary clutter and information that may limit user’s attentional resources.</w:t>
-      </w:r>
-    </w:p>
-    <w:p>
-      <w:pPr>
-        <w:jc w:val="both"/>
-      </w:pPr>
-    </w:p>
-    <w:p>
-      <w:pPr>
-        <w:pStyle w:val="Heading3"/>
-        <w:jc w:val="both"/>
-      </w:pPr>
-      <w:bookmarkStart w:id="15" w:name="_Toc87255698"/>
+        <w:jc w:val="both"/>
+      </w:pPr>
+      <w:bookmarkStart w:id="14" w:name="_Toc87255698"/>
       <w:r>
         <w:lastRenderedPageBreak/>
         <w:t>CITE Development Methodology:</w:t>
       </w:r>
-      <w:bookmarkEnd w:id="15"/>
+      <w:bookmarkEnd w:id="14"/>
     </w:p>
     <w:p>
       <w:pPr>
@@ -4460,9 +4477,65 @@
       <w:pPr>
         <w:pStyle w:val="Heading3"/>
       </w:pPr>
-      <w:bookmarkStart w:id="16" w:name="_Toc87255699"/>
-      <w:r>
-        <w:t>CITE Quality Assurance:</w:t>
+      <w:bookmarkStart w:id="15" w:name="_Toc87255699"/>
+      <w:r>
+        <w:t>CITE</w:t>
+      </w:r>
+      <w:r>
+        <w:t xml:space="preserve"> Managed Services</w:t>
+      </w:r>
+      <w:r>
+        <w:t xml:space="preserve"> Quality Assurance:</w:t>
+      </w:r>
+      <w:bookmarkEnd w:id="15"/>
+    </w:p>
+    <w:p>
+      <w:pPr>
+        <w:jc w:val="both"/>
+      </w:pPr>
+      <w:r>
+        <w:t>CITE implements a Quality Management System (QMS) that ensures quality of software throughout every development. The tasks and objectives of this QMS are:</w:t>
+      </w:r>
+    </w:p>
+    <w:p>
+      <w:pPr>
+        <w:jc w:val="both"/>
+      </w:pPr>
+      <w:r>
+        <w:t>Elaboration and implementation of procedures and regulations for software development based on industry standards and practices.</w:t>
+      </w:r>
+      <w:r>
+        <w:t xml:space="preserve"> </w:t>
+      </w:r>
+      <w:r>
+        <w:t>Product lifecycle monitoring which ensures compliance with all processes and guidelines at CITE.</w:t>
+      </w:r>
+      <w:r>
+        <w:t xml:space="preserve"> </w:t>
+      </w:r>
+      <w:r>
+        <w:t>Product quality verification and validation to ensure needs and expectations of all clients are met.</w:t>
+      </w:r>
+      <w:r>
+        <w:t xml:space="preserve"> </w:t>
+      </w:r>
+      <w:r>
+        <w:t>Establishment of effective collaboration within all project teams.</w:t>
+      </w:r>
+    </w:p>
+    <w:p>
+      <w:pPr>
+        <w:jc w:val="both"/>
+      </w:pPr>
+    </w:p>
+    <w:p>
+      <w:pPr>
+        <w:pStyle w:val="Heading3"/>
+        <w:jc w:val="both"/>
+      </w:pPr>
+      <w:bookmarkStart w:id="16" w:name="_Toc87255700"/>
+      <w:r>
+        <w:t>Quality Planning:</w:t>
       </w:r>
       <w:bookmarkEnd w:id="16"/>
     </w:p>
@@ -4471,33 +4544,7 @@
         <w:jc w:val="both"/>
       </w:pPr>
       <w:r>
-        <w:t>CITE implements a Quality Management System (QMS) that ensures quality of software throughout every development. The tasks and objectives of this QMS are:</w:t>
-      </w:r>
-    </w:p>
-    <w:p>
-      <w:pPr>
-        <w:jc w:val="both"/>
-      </w:pPr>
-      <w:r>
-        <w:t>Elaboration and implementation of procedures and regulations for software development based on industry standards and practices.</w:t>
-      </w:r>
-      <w:r>
-        <w:t xml:space="preserve"> </w:t>
-      </w:r>
-      <w:r>
-        <w:t>Product lifecycle monitoring which ensures compliance with all processes and guidelines at CITE.</w:t>
-      </w:r>
-      <w:r>
-        <w:t xml:space="preserve"> </w:t>
-      </w:r>
-      <w:r>
-        <w:t>Product quality verification and validation to ensure needs and expectations of all clients are met.</w:t>
-      </w:r>
-      <w:r>
-        <w:t xml:space="preserve"> </w:t>
-      </w:r>
-      <w:r>
-        <w:t>Establishment of effective collaboration within all project teams.</w:t>
+        <w:t>CITE creates quality plans that govern the applicable set of standards, regulations, procedures, guidelines and during development of each project.</w:t>
       </w:r>
     </w:p>
     <w:p>
@@ -4510,35 +4557,35 @@
         <w:pStyle w:val="Heading3"/>
         <w:jc w:val="both"/>
       </w:pPr>
-      <w:bookmarkStart w:id="17" w:name="_Toc87255700"/>
-      <w:r>
-        <w:t>Quality Planning:</w:t>
-      </w:r>
-      <w:bookmarkEnd w:id="17"/>
-    </w:p>
-    <w:p>
-      <w:pPr>
-        <w:jc w:val="both"/>
-      </w:pPr>
-      <w:r>
-        <w:t>CITE creates quality plans that govern the applicable set of standards, regulations, procedures, guidelines and during development of each project.</w:t>
-      </w:r>
-    </w:p>
-    <w:p>
-      <w:pPr>
-        <w:jc w:val="both"/>
-      </w:pPr>
-    </w:p>
-    <w:p>
-      <w:pPr>
-        <w:pStyle w:val="Heading3"/>
-        <w:jc w:val="both"/>
-      </w:pPr>
-      <w:bookmarkStart w:id="18" w:name="_Toc87255701"/>
+      <w:bookmarkStart w:id="17" w:name="_Toc87255701"/>
       <w:r>
         <w:lastRenderedPageBreak/>
         <w:t>Quality Assurance:</w:t>
       </w:r>
+      <w:bookmarkEnd w:id="17"/>
+    </w:p>
+    <w:p>
+      <w:pPr>
+        <w:jc w:val="both"/>
+      </w:pPr>
+      <w:r>
+        <w:t>CITE has established processes that evaluate project performance and aim to assure that quality standards are being followed and that software comply with all requirements</w:t>
+      </w:r>
+    </w:p>
+    <w:p>
+      <w:pPr>
+        <w:jc w:val="both"/>
+      </w:pPr>
+    </w:p>
+    <w:p>
+      <w:pPr>
+        <w:pStyle w:val="Heading3"/>
+        <w:jc w:val="both"/>
+      </w:pPr>
+      <w:bookmarkStart w:id="18" w:name="_Toc87255702"/>
+      <w:r>
+        <w:t>Quality Control:</w:t>
+      </w:r>
       <w:bookmarkEnd w:id="18"/>
     </w:p>
     <w:p>
@@ -4546,7 +4593,7 @@
         <w:jc w:val="both"/>
       </w:pPr>
       <w:r>
-        <w:t>CITE has established processes that evaluate project performance and aim to assure that quality standards are being followed and that software comply with all requirements</w:t>
+        <w:t>Performance trends are measured to identify defective code, verify deliverables are of high quality and are working correctly and as intended.</w:t>
       </w:r>
     </w:p>
     <w:p>
@@ -4559,35 +4606,11 @@
         <w:pStyle w:val="Heading3"/>
         <w:jc w:val="both"/>
       </w:pPr>
-      <w:bookmarkStart w:id="19" w:name="_Toc87255702"/>
-      <w:r>
-        <w:t>Quality Control:</w:t>
+      <w:bookmarkStart w:id="19" w:name="_Toc87255703"/>
+      <w:r>
+        <w:t>Quality Assurance Department:</w:t>
       </w:r>
       <w:bookmarkEnd w:id="19"/>
-    </w:p>
-    <w:p>
-      <w:pPr>
-        <w:jc w:val="both"/>
-      </w:pPr>
-      <w:r>
-        <w:t>Performance trends are measured to identify defective code, verify deliverables are of high quality and are working correctly and as intended.</w:t>
-      </w:r>
-    </w:p>
-    <w:p>
-      <w:pPr>
-        <w:jc w:val="both"/>
-      </w:pPr>
-    </w:p>
-    <w:p>
-      <w:pPr>
-        <w:pStyle w:val="Heading3"/>
-        <w:jc w:val="both"/>
-      </w:pPr>
-      <w:bookmarkStart w:id="20" w:name="_Toc87255703"/>
-      <w:r>
-        <w:t>Quality Assurance Department:</w:t>
-      </w:r>
-      <w:bookmarkEnd w:id="20"/>
     </w:p>
     <w:p>
       <w:pPr>
@@ -4716,11 +4739,11 @@
         <w:pStyle w:val="Heading3"/>
         <w:jc w:val="both"/>
       </w:pPr>
-      <w:bookmarkStart w:id="21" w:name="_Toc87255704"/>
+      <w:bookmarkStart w:id="20" w:name="_Toc87255704"/>
       <w:r>
         <w:t>Quality Assurance in Development Lifecycle:</w:t>
       </w:r>
-      <w:bookmarkEnd w:id="21"/>
+      <w:bookmarkEnd w:id="20"/>
     </w:p>
     <w:p>
       <w:pPr>
@@ -4729,54 +4752,46 @@
       <w:r>
         <w:t>CITE performs quality assurance (QA) throughout the entire software development lifecycle. This QA lifecycle includes 4 phases.</w:t>
       </w:r>
-    </w:p>
-    <w:p>
-      <w:pPr>
-        <w:jc w:val="both"/>
-      </w:pPr>
-    </w:p>
-    <w:p>
-      <w:pPr>
-        <w:pStyle w:val="Heading3"/>
+      <w:bookmarkStart w:id="21" w:name="_Toc87255705"/>
+    </w:p>
+    <w:p>
+      <w:pPr>
+        <w:jc w:val="both"/>
+      </w:pPr>
+    </w:p>
+    <w:p>
+      <w:pPr>
+        <w:pStyle w:val="Heading4"/>
         <w:numPr>
           <w:ilvl w:val="0"/>
-          <w:numId w:val="2"/>
+          <w:numId w:val="5"/>
         </w:numPr>
-        <w:tabs>
-          <w:tab w:val="num" w:pos="360"/>
-        </w:tabs>
-        <w:ind w:left="0" w:firstLine="0"/>
-        <w:jc w:val="both"/>
-      </w:pPr>
-      <w:bookmarkStart w:id="22" w:name="_Toc87255705"/>
+      </w:pPr>
       <w:r>
         <w:t>Initiation and Planning:</w:t>
       </w:r>
+      <w:bookmarkEnd w:id="21"/>
+      <w:r>
+        <w:t xml:space="preserve"> </w:t>
+      </w:r>
+    </w:p>
+    <w:p>
+      <w:pPr>
+        <w:jc w:val="both"/>
+      </w:pPr>
+      <w:r>
+        <w:t>Project specification analysis, test plan elaboration and team assignment.</w:t>
+      </w:r>
+      <w:bookmarkStart w:id="22" w:name="_GoBack"/>
       <w:bookmarkEnd w:id="22"/>
-      <w:r>
-        <w:t xml:space="preserve"> </w:t>
-      </w:r>
-    </w:p>
-    <w:p>
-      <w:pPr>
-        <w:jc w:val="both"/>
-      </w:pPr>
-      <w:r>
-        <w:t>Project specification analysis, test plan elaboration and team assignment.</w:t>
-      </w:r>
-    </w:p>
-    <w:p>
-      <w:pPr>
-        <w:pStyle w:val="Heading3"/>
+    </w:p>
+    <w:p>
+      <w:pPr>
+        <w:pStyle w:val="Heading4"/>
         <w:numPr>
           <w:ilvl w:val="0"/>
-          <w:numId w:val="2"/>
+          <w:numId w:val="5"/>
         </w:numPr>
-        <w:tabs>
-          <w:tab w:val="num" w:pos="360"/>
-        </w:tabs>
-        <w:ind w:left="0" w:firstLine="0"/>
-        <w:jc w:val="both"/>
       </w:pPr>
       <w:bookmarkStart w:id="23" w:name="_Toc87255706"/>
       <w:r>
@@ -4794,16 +4809,11 @@
     </w:p>
     <w:p>
       <w:pPr>
-        <w:pStyle w:val="Heading3"/>
+        <w:pStyle w:val="Heading4"/>
         <w:numPr>
           <w:ilvl w:val="0"/>
-          <w:numId w:val="2"/>
+          <w:numId w:val="5"/>
         </w:numPr>
-        <w:tabs>
-          <w:tab w:val="num" w:pos="360"/>
-        </w:tabs>
-        <w:ind w:left="0" w:firstLine="0"/>
-        <w:jc w:val="both"/>
       </w:pPr>
       <w:bookmarkStart w:id="24" w:name="_Toc87255707"/>
       <w:r>
@@ -4821,16 +4831,11 @@
     </w:p>
     <w:p>
       <w:pPr>
-        <w:pStyle w:val="Heading3"/>
+        <w:pStyle w:val="Heading4"/>
         <w:numPr>
           <w:ilvl w:val="0"/>
-          <w:numId w:val="2"/>
+          <w:numId w:val="5"/>
         </w:numPr>
-        <w:tabs>
-          <w:tab w:val="num" w:pos="360"/>
-        </w:tabs>
-        <w:ind w:left="0" w:firstLine="0"/>
-        <w:jc w:val="both"/>
       </w:pPr>
       <w:bookmarkStart w:id="25" w:name="_Toc87255708"/>
       <w:r>
@@ -4848,8 +4853,12 @@
     </w:p>
     <w:p>
       <w:pPr>
-        <w:pStyle w:val="Heading3"/>
-        <w:jc w:val="both"/>
+        <w:jc w:val="both"/>
+      </w:pPr>
+    </w:p>
+    <w:p>
+      <w:pPr>
+        <w:pStyle w:val="Heading4"/>
       </w:pPr>
       <w:bookmarkStart w:id="26" w:name="_Toc87255709"/>
       <w:r>
@@ -6414,6 +6423,95 @@
 <file path=word/numbering.xml><?xml version="1.0" encoding="utf-8"?>
 <w:numbering xmlns:wpc="http://schemas.microsoft.com/office/word/2010/wordprocessingCanvas" xmlns:cx="http://schemas.microsoft.com/office/drawing/2014/chartex" xmlns:cx1="http://schemas.microsoft.com/office/drawing/2015/9/8/chartex" xmlns:mc="http://schemas.openxmlformats.org/markup-compatibility/2006" xmlns:o="urn:schemas-microsoft-com:office:office" xmlns:r="http://schemas.openxmlformats.org/officeDocument/2006/relationships" xmlns:m="http://schemas.openxmlformats.org/officeDocument/2006/math" xmlns:v="urn:schemas-microsoft-com:vml" xmlns:wp14="http://schemas.microsoft.com/office/word/2010/wordprocessingDrawing" xmlns:wp="http://schemas.openxmlformats.org/drawingml/2006/wordprocessingDrawing" xmlns:w10="urn:schemas-microsoft-com:office:word" xmlns:w="http://schemas.openxmlformats.org/wordprocessingml/2006/main" xmlns:w14="http://schemas.microsoft.com/office/word/2010/wordml" xmlns:w15="http://schemas.microsoft.com/office/word/2012/wordml" xmlns:w16se="http://schemas.microsoft.com/office/word/2015/wordml/symex" xmlns:wpg="http://schemas.microsoft.com/office/word/2010/wordprocessingGroup" xmlns:wpi="http://schemas.microsoft.com/office/word/2010/wordprocessingInk" xmlns:wne="http://schemas.microsoft.com/office/word/2006/wordml" xmlns:wps="http://schemas.microsoft.com/office/word/2010/wordprocessingShape" mc:Ignorable="w14 w15 w16se wp14">
   <w:abstractNum w:abstractNumId="0" w15:restartNumberingAfterBreak="0">
+    <w:nsid w:val="47250D11"/>
+    <w:multiLevelType w:val="hybridMultilevel"/>
+    <w:tmpl w:val="70F865C8"/>
+    <w:lvl w:ilvl="0" w:tplc="0409000F">
+      <w:start w:val="1"/>
+      <w:numFmt w:val="decimal"/>
+      <w:lvlText w:val="%1."/>
+      <w:lvlJc w:val="left"/>
+      <w:pPr>
+        <w:ind w:left="360" w:hanging="360"/>
+      </w:pPr>
+      <w:rPr>
+        <w:rFonts w:hint="default"/>
+      </w:rPr>
+    </w:lvl>
+    <w:lvl w:ilvl="1" w:tplc="04090019" w:tentative="1">
+      <w:start w:val="1"/>
+      <w:numFmt w:val="lowerLetter"/>
+      <w:lvlText w:val="%2."/>
+      <w:lvlJc w:val="left"/>
+      <w:pPr>
+        <w:ind w:left="1080" w:hanging="360"/>
+      </w:pPr>
+    </w:lvl>
+    <w:lvl w:ilvl="2" w:tplc="0409001B" w:tentative="1">
+      <w:start w:val="1"/>
+      <w:numFmt w:val="lowerRoman"/>
+      <w:lvlText w:val="%3."/>
+      <w:lvlJc w:val="right"/>
+      <w:pPr>
+        <w:ind w:left="1800" w:hanging="180"/>
+      </w:pPr>
+    </w:lvl>
+    <w:lvl w:ilvl="3" w:tplc="0409000F" w:tentative="1">
+      <w:start w:val="1"/>
+      <w:numFmt w:val="decimal"/>
+      <w:lvlText w:val="%4."/>
+      <w:lvlJc w:val="left"/>
+      <w:pPr>
+        <w:ind w:left="2520" w:hanging="360"/>
+      </w:pPr>
+    </w:lvl>
+    <w:lvl w:ilvl="4" w:tplc="04090019" w:tentative="1">
+      <w:start w:val="1"/>
+      <w:numFmt w:val="lowerLetter"/>
+      <w:lvlText w:val="%5."/>
+      <w:lvlJc w:val="left"/>
+      <w:pPr>
+        <w:ind w:left="3240" w:hanging="360"/>
+      </w:pPr>
+    </w:lvl>
+    <w:lvl w:ilvl="5" w:tplc="0409001B" w:tentative="1">
+      <w:start w:val="1"/>
+      <w:numFmt w:val="lowerRoman"/>
+      <w:lvlText w:val="%6."/>
+      <w:lvlJc w:val="right"/>
+      <w:pPr>
+        <w:ind w:left="3960" w:hanging="180"/>
+      </w:pPr>
+    </w:lvl>
+    <w:lvl w:ilvl="6" w:tplc="0409000F" w:tentative="1">
+      <w:start w:val="1"/>
+      <w:numFmt w:val="decimal"/>
+      <w:lvlText w:val="%7."/>
+      <w:lvlJc w:val="left"/>
+      <w:pPr>
+        <w:ind w:left="4680" w:hanging="360"/>
+      </w:pPr>
+    </w:lvl>
+    <w:lvl w:ilvl="7" w:tplc="04090019" w:tentative="1">
+      <w:start w:val="1"/>
+      <w:numFmt w:val="lowerLetter"/>
+      <w:lvlText w:val="%8."/>
+      <w:lvlJc w:val="left"/>
+      <w:pPr>
+        <w:ind w:left="5400" w:hanging="360"/>
+      </w:pPr>
+    </w:lvl>
+    <w:lvl w:ilvl="8" w:tplc="0409001B" w:tentative="1">
+      <w:start w:val="1"/>
+      <w:numFmt w:val="lowerRoman"/>
+      <w:lvlText w:val="%9."/>
+      <w:lvlJc w:val="right"/>
+      <w:pPr>
+        <w:ind w:left="6120" w:hanging="180"/>
+      </w:pPr>
+    </w:lvl>
+  </w:abstractNum>
+  <w:abstractNum w:abstractNumId="1" w15:restartNumberingAfterBreak="0">
     <w:nsid w:val="493119C4"/>
     <w:multiLevelType w:val="hybridMultilevel"/>
     <w:tmpl w:val="94725AB0"/>
@@ -6502,7 +6600,7 @@
       </w:pPr>
     </w:lvl>
   </w:abstractNum>
-  <w:abstractNum w:abstractNumId="1" w15:restartNumberingAfterBreak="0">
+  <w:abstractNum w:abstractNumId="2" w15:restartNumberingAfterBreak="0">
     <w:nsid w:val="508249E5"/>
     <w:multiLevelType w:val="hybridMultilevel"/>
     <w:tmpl w:val="56E86ECE"/>
@@ -6591,7 +6689,96 @@
       </w:pPr>
     </w:lvl>
   </w:abstractNum>
-  <w:abstractNum w:abstractNumId="2" w15:restartNumberingAfterBreak="0">
+  <w:abstractNum w:abstractNumId="3" w15:restartNumberingAfterBreak="0">
+    <w:nsid w:val="5B5A4AFA"/>
+    <w:multiLevelType w:val="hybridMultilevel"/>
+    <w:tmpl w:val="DAE2CCC6"/>
+    <w:lvl w:ilvl="0" w:tplc="0409000F">
+      <w:start w:val="1"/>
+      <w:numFmt w:val="decimal"/>
+      <w:lvlText w:val="%1."/>
+      <w:lvlJc w:val="left"/>
+      <w:pPr>
+        <w:ind w:left="720" w:hanging="360"/>
+      </w:pPr>
+      <w:rPr>
+        <w:rFonts w:hint="default"/>
+      </w:rPr>
+    </w:lvl>
+    <w:lvl w:ilvl="1" w:tplc="04090019" w:tentative="1">
+      <w:start w:val="1"/>
+      <w:numFmt w:val="lowerLetter"/>
+      <w:lvlText w:val="%2."/>
+      <w:lvlJc w:val="left"/>
+      <w:pPr>
+        <w:ind w:left="1440" w:hanging="360"/>
+      </w:pPr>
+    </w:lvl>
+    <w:lvl w:ilvl="2" w:tplc="0409001B" w:tentative="1">
+      <w:start w:val="1"/>
+      <w:numFmt w:val="lowerRoman"/>
+      <w:lvlText w:val="%3."/>
+      <w:lvlJc w:val="right"/>
+      <w:pPr>
+        <w:ind w:left="2160" w:hanging="180"/>
+      </w:pPr>
+    </w:lvl>
+    <w:lvl w:ilvl="3" w:tplc="0409000F" w:tentative="1">
+      <w:start w:val="1"/>
+      <w:numFmt w:val="decimal"/>
+      <w:lvlText w:val="%4."/>
+      <w:lvlJc w:val="left"/>
+      <w:pPr>
+        <w:ind w:left="2880" w:hanging="360"/>
+      </w:pPr>
+    </w:lvl>
+    <w:lvl w:ilvl="4" w:tplc="04090019" w:tentative="1">
+      <w:start w:val="1"/>
+      <w:numFmt w:val="lowerLetter"/>
+      <w:lvlText w:val="%5."/>
+      <w:lvlJc w:val="left"/>
+      <w:pPr>
+        <w:ind w:left="3600" w:hanging="360"/>
+      </w:pPr>
+    </w:lvl>
+    <w:lvl w:ilvl="5" w:tplc="0409001B" w:tentative="1">
+      <w:start w:val="1"/>
+      <w:numFmt w:val="lowerRoman"/>
+      <w:lvlText w:val="%6."/>
+      <w:lvlJc w:val="right"/>
+      <w:pPr>
+        <w:ind w:left="4320" w:hanging="180"/>
+      </w:pPr>
+    </w:lvl>
+    <w:lvl w:ilvl="6" w:tplc="0409000F" w:tentative="1">
+      <w:start w:val="1"/>
+      <w:numFmt w:val="decimal"/>
+      <w:lvlText w:val="%7."/>
+      <w:lvlJc w:val="left"/>
+      <w:pPr>
+        <w:ind w:left="5040" w:hanging="360"/>
+      </w:pPr>
+    </w:lvl>
+    <w:lvl w:ilvl="7" w:tplc="04090019" w:tentative="1">
+      <w:start w:val="1"/>
+      <w:numFmt w:val="lowerLetter"/>
+      <w:lvlText w:val="%8."/>
+      <w:lvlJc w:val="left"/>
+      <w:pPr>
+        <w:ind w:left="5760" w:hanging="360"/>
+      </w:pPr>
+    </w:lvl>
+    <w:lvl w:ilvl="8" w:tplc="0409001B" w:tentative="1">
+      <w:start w:val="1"/>
+      <w:numFmt w:val="lowerRoman"/>
+      <w:lvlText w:val="%9."/>
+      <w:lvlJc w:val="right"/>
+      <w:pPr>
+        <w:ind w:left="6480" w:hanging="180"/>
+      </w:pPr>
+    </w:lvl>
+  </w:abstractNum>
+  <w:abstractNum w:abstractNumId="4" w15:restartNumberingAfterBreak="0">
     <w:nsid w:val="63976D4C"/>
     <w:multiLevelType w:val="hybridMultilevel"/>
     <w:tmpl w:val="F33CF694"/>
@@ -6704,12 +6891,18 @@
     </w:lvl>
   </w:abstractNum>
   <w:num w:numId="1">
+    <w:abstractNumId w:val="4"/>
+  </w:num>
+  <w:num w:numId="2">
     <w:abstractNumId w:val="2"/>
   </w:num>
-  <w:num w:numId="2">
+  <w:num w:numId="3">
     <w:abstractNumId w:val="1"/>
   </w:num>
-  <w:num w:numId="3">
+  <w:num w:numId="4">
+    <w:abstractNumId w:val="3"/>
+  </w:num>
+  <w:num w:numId="5">
     <w:abstractNumId w:val="0"/>
   </w:num>
 </w:numbering>
@@ -7898,7 +8091,7 @@
 </file>
 
 <file path=customXml/itemProps2.xml><?xml version="1.0" encoding="utf-8"?>
-<ds:datastoreItem xmlns:ds="http://schemas.openxmlformats.org/officeDocument/2006/customXml" ds:itemID="{F324BE18-9685-4FEF-9846-44B6B0DB98F1}">
+<ds:datastoreItem xmlns:ds="http://schemas.openxmlformats.org/officeDocument/2006/customXml" ds:itemID="{B63B62EB-1047-4670-8430-DB7CB5BA7179}">
   <ds:schemaRefs>
     <ds:schemaRef ds:uri="http://schemas.openxmlformats.org/officeDocument/2006/bibliography"/>
   </ds:schemaRefs>

</xml_diff>